<commit_message>
feat: writing test 3 : checkbox testing
</commit_message>
<xml_diff>
--- a/doc/Tìm hiểu về Playwright nâng cao.docx
+++ b/doc/Tìm hiểu về Playwright nâng cao.docx
@@ -75,7 +75,7 @@
           <w:r>
             <w:fldChar w:fldCharType="separate"/>
           </w:r>
-          <w:hyperlink w:anchor="_Toc211238060" w:history="1">
+          <w:hyperlink w:anchor="_Toc211263854" w:history="1">
             <w:r>
               <w:rPr>
                 <w:rStyle w:val="Hyperlink"/>
@@ -120,7 +120,7 @@
                 <w:noProof/>
                 <w:webHidden/>
               </w:rPr>
-              <w:instrText xml:space="preserve"> PAGEREF _Toc211238060 \h </w:instrText>
+              <w:instrText xml:space="preserve"> PAGEREF _Toc211263854 \h </w:instrText>
             </w:r>
             <w:r>
               <w:rPr>
@@ -163,7 +163,7 @@
               <w:noProof/>
             </w:rPr>
           </w:pPr>
-          <w:hyperlink w:anchor="_Toc211238061" w:history="1">
+          <w:hyperlink w:anchor="_Toc211263855" w:history="1">
             <w:r>
               <w:rPr>
                 <w:rStyle w:val="Hyperlink"/>
@@ -208,7 +208,7 @@
                 <w:noProof/>
                 <w:webHidden/>
               </w:rPr>
-              <w:instrText xml:space="preserve"> PAGEREF _Toc211238061 \h </w:instrText>
+              <w:instrText xml:space="preserve"> PAGEREF _Toc211263855 \h </w:instrText>
             </w:r>
             <w:r>
               <w:rPr>
@@ -251,7 +251,7 @@
               <w:noProof/>
             </w:rPr>
           </w:pPr>
-          <w:hyperlink w:anchor="_Toc211238062" w:history="1">
+          <w:hyperlink w:anchor="_Toc211263856" w:history="1">
             <w:r>
               <w:rPr>
                 <w:rStyle w:val="Hyperlink"/>
@@ -296,7 +296,7 @@
                 <w:noProof/>
                 <w:webHidden/>
               </w:rPr>
-              <w:instrText xml:space="preserve"> PAGEREF _Toc211238062 \h </w:instrText>
+              <w:instrText xml:space="preserve"> PAGEREF _Toc211263856 \h </w:instrText>
             </w:r>
             <w:r>
               <w:rPr>
@@ -339,7 +339,7 @@
               <w:noProof/>
             </w:rPr>
           </w:pPr>
-          <w:hyperlink w:anchor="_Toc211238063" w:history="1">
+          <w:hyperlink w:anchor="_Toc211263857" w:history="1">
             <w:r>
               <w:rPr>
                 <w:rStyle w:val="Hyperlink"/>
@@ -384,7 +384,7 @@
                 <w:noProof/>
                 <w:webHidden/>
               </w:rPr>
-              <w:instrText xml:space="preserve"> PAGEREF _Toc211238063 \h </w:instrText>
+              <w:instrText xml:space="preserve"> PAGEREF _Toc211263857 \h </w:instrText>
             </w:r>
             <w:r>
               <w:rPr>
@@ -427,7 +427,7 @@
               <w:noProof/>
             </w:rPr>
           </w:pPr>
-          <w:hyperlink w:anchor="_Toc211238064" w:history="1">
+          <w:hyperlink w:anchor="_Toc211263858" w:history="1">
             <w:r>
               <w:rPr>
                 <w:rStyle w:val="Hyperlink"/>
@@ -472,7 +472,7 @@
                 <w:noProof/>
                 <w:webHidden/>
               </w:rPr>
-              <w:instrText xml:space="preserve"> PAGEREF _Toc211238064 \h </w:instrText>
+              <w:instrText xml:space="preserve"> PAGEREF _Toc211263858 \h </w:instrText>
             </w:r>
             <w:r>
               <w:rPr>
@@ -515,7 +515,7 @@
               <w:noProof/>
             </w:rPr>
           </w:pPr>
-          <w:hyperlink w:anchor="_Toc211238065" w:history="1">
+          <w:hyperlink w:anchor="_Toc211263859" w:history="1">
             <w:r>
               <w:rPr>
                 <w:rStyle w:val="Hyperlink"/>
@@ -560,7 +560,7 @@
                 <w:noProof/>
                 <w:webHidden/>
               </w:rPr>
-              <w:instrText xml:space="preserve"> PAGEREF _Toc211238065 \h </w:instrText>
+              <w:instrText xml:space="preserve"> PAGEREF _Toc211263859 \h </w:instrText>
             </w:r>
             <w:r>
               <w:rPr>
@@ -603,7 +603,7 @@
               <w:noProof/>
             </w:rPr>
           </w:pPr>
-          <w:hyperlink w:anchor="_Toc211238066" w:history="1">
+          <w:hyperlink w:anchor="_Toc211263860" w:history="1">
             <w:r>
               <w:rPr>
                 <w:rStyle w:val="Hyperlink"/>
@@ -648,7 +648,7 @@
                 <w:noProof/>
                 <w:webHidden/>
               </w:rPr>
-              <w:instrText xml:space="preserve"> PAGEREF _Toc211238066 \h </w:instrText>
+              <w:instrText xml:space="preserve"> PAGEREF _Toc211263860 \h </w:instrText>
             </w:r>
             <w:r>
               <w:rPr>
@@ -691,7 +691,7 @@
               <w:noProof/>
             </w:rPr>
           </w:pPr>
-          <w:hyperlink w:anchor="_Toc211238067" w:history="1">
+          <w:hyperlink w:anchor="_Toc211263861" w:history="1">
             <w:r>
               <w:rPr>
                 <w:rStyle w:val="Hyperlink"/>
@@ -736,7 +736,7 @@
                 <w:noProof/>
                 <w:webHidden/>
               </w:rPr>
-              <w:instrText xml:space="preserve"> PAGEREF _Toc211238067 \h </w:instrText>
+              <w:instrText xml:space="preserve"> PAGEREF _Toc211263861 \h </w:instrText>
             </w:r>
             <w:r>
               <w:rPr>
@@ -779,7 +779,7 @@
               <w:noProof/>
             </w:rPr>
           </w:pPr>
-          <w:hyperlink w:anchor="_Toc211238068" w:history="1">
+          <w:hyperlink w:anchor="_Toc211263862" w:history="1">
             <w:r>
               <w:rPr>
                 <w:rStyle w:val="Hyperlink"/>
@@ -824,7 +824,7 @@
                 <w:noProof/>
                 <w:webHidden/>
               </w:rPr>
-              <w:instrText xml:space="preserve"> PAGEREF _Toc211238068 \h </w:instrText>
+              <w:instrText xml:space="preserve"> PAGEREF _Toc211263862 \h </w:instrText>
             </w:r>
             <w:r>
               <w:rPr>
@@ -867,7 +867,7 @@
               <w:noProof/>
             </w:rPr>
           </w:pPr>
-          <w:hyperlink w:anchor="_Toc211238069" w:history="1">
+          <w:hyperlink w:anchor="_Toc211263863" w:history="1">
             <w:r>
               <w:rPr>
                 <w:rStyle w:val="Hyperlink"/>
@@ -912,7 +912,7 @@
                 <w:noProof/>
                 <w:webHidden/>
               </w:rPr>
-              <w:instrText xml:space="preserve"> PAGEREF _Toc211238069 \h </w:instrText>
+              <w:instrText xml:space="preserve"> PAGEREF _Toc211263863 \h </w:instrText>
             </w:r>
             <w:r>
               <w:rPr>
@@ -955,7 +955,7 @@
               <w:noProof/>
             </w:rPr>
           </w:pPr>
-          <w:hyperlink w:anchor="_Toc211238070" w:history="1">
+          <w:hyperlink w:anchor="_Toc211263864" w:history="1">
             <w:r>
               <w:rPr>
                 <w:rStyle w:val="Hyperlink"/>
@@ -1000,7 +1000,7 @@
                 <w:noProof/>
                 <w:webHidden/>
               </w:rPr>
-              <w:instrText xml:space="preserve"> PAGEREF _Toc211238070 \h </w:instrText>
+              <w:instrText xml:space="preserve"> PAGEREF _Toc211263864 \h </w:instrText>
             </w:r>
             <w:r>
               <w:rPr>
@@ -1043,7 +1043,7 @@
               <w:noProof/>
             </w:rPr>
           </w:pPr>
-          <w:hyperlink w:anchor="_Toc211238071" w:history="1">
+          <w:hyperlink w:anchor="_Toc211263865" w:history="1">
             <w:r>
               <w:rPr>
                 <w:rStyle w:val="Hyperlink"/>
@@ -1088,7 +1088,7 @@
                 <w:noProof/>
                 <w:webHidden/>
               </w:rPr>
-              <w:instrText xml:space="preserve"> PAGEREF _Toc211238071 \h </w:instrText>
+              <w:instrText xml:space="preserve"> PAGEREF _Toc211263865 \h </w:instrText>
             </w:r>
             <w:r>
               <w:rPr>
@@ -1131,7 +1131,7 @@
               <w:noProof/>
             </w:rPr>
           </w:pPr>
-          <w:hyperlink w:anchor="_Toc211238072" w:history="1">
+          <w:hyperlink w:anchor="_Toc211263866" w:history="1">
             <w:r>
               <w:rPr>
                 <w:rStyle w:val="Hyperlink"/>
@@ -1176,7 +1176,7 @@
                 <w:noProof/>
                 <w:webHidden/>
               </w:rPr>
-              <w:instrText xml:space="preserve"> PAGEREF _Toc211238072 \h </w:instrText>
+              <w:instrText xml:space="preserve"> PAGEREF _Toc211263866 \h </w:instrText>
             </w:r>
             <w:r>
               <w:rPr>
@@ -1219,7 +1219,7 @@
               <w:noProof/>
             </w:rPr>
           </w:pPr>
-          <w:hyperlink w:anchor="_Toc211238073" w:history="1">
+          <w:hyperlink w:anchor="_Toc211263867" w:history="1">
             <w:r>
               <w:rPr>
                 <w:rStyle w:val="Hyperlink"/>
@@ -1264,7 +1264,7 @@
                 <w:noProof/>
                 <w:webHidden/>
               </w:rPr>
-              <w:instrText xml:space="preserve"> PAGEREF _Toc211238073 \h </w:instrText>
+              <w:instrText xml:space="preserve"> PAGEREF _Toc211263867 \h </w:instrText>
             </w:r>
             <w:r>
               <w:rPr>
@@ -1307,7 +1307,7 @@
               <w:noProof/>
             </w:rPr>
           </w:pPr>
-          <w:hyperlink w:anchor="_Toc211238074" w:history="1">
+          <w:hyperlink w:anchor="_Toc211263868" w:history="1">
             <w:r>
               <w:rPr>
                 <w:rStyle w:val="Hyperlink"/>
@@ -1352,7 +1352,7 @@
                 <w:noProof/>
                 <w:webHidden/>
               </w:rPr>
-              <w:instrText xml:space="preserve"> PAGEREF _Toc211238074 \h </w:instrText>
+              <w:instrText xml:space="preserve"> PAGEREF _Toc211263868 \h </w:instrText>
             </w:r>
             <w:r>
               <w:rPr>
@@ -1395,7 +1395,7 @@
               <w:noProof/>
             </w:rPr>
           </w:pPr>
-          <w:hyperlink w:anchor="_Toc211238075" w:history="1">
+          <w:hyperlink w:anchor="_Toc211263869" w:history="1">
             <w:r>
               <w:rPr>
                 <w:rStyle w:val="Hyperlink"/>
@@ -1440,7 +1440,7 @@
                 <w:noProof/>
                 <w:webHidden/>
               </w:rPr>
-              <w:instrText xml:space="preserve"> PAGEREF _Toc211238075 \h </w:instrText>
+              <w:instrText xml:space="preserve"> PAGEREF _Toc211263869 \h </w:instrText>
             </w:r>
             <w:r>
               <w:rPr>
@@ -1483,7 +1483,7 @@
               <w:noProof/>
             </w:rPr>
           </w:pPr>
-          <w:hyperlink w:anchor="_Toc211238076" w:history="1">
+          <w:hyperlink w:anchor="_Toc211263870" w:history="1">
             <w:r>
               <w:rPr>
                 <w:rStyle w:val="Hyperlink"/>
@@ -1528,7 +1528,7 @@
                 <w:noProof/>
                 <w:webHidden/>
               </w:rPr>
-              <w:instrText xml:space="preserve"> PAGEREF _Toc211238076 \h </w:instrText>
+              <w:instrText xml:space="preserve"> PAGEREF _Toc211263870 \h </w:instrText>
             </w:r>
             <w:r>
               <w:rPr>
@@ -1571,7 +1571,7 @@
               <w:noProof/>
             </w:rPr>
           </w:pPr>
-          <w:hyperlink w:anchor="_Toc211238077" w:history="1">
+          <w:hyperlink w:anchor="_Toc211263871" w:history="1">
             <w:r>
               <w:rPr>
                 <w:rStyle w:val="Hyperlink"/>
@@ -1616,7 +1616,7 @@
                 <w:noProof/>
                 <w:webHidden/>
               </w:rPr>
-              <w:instrText xml:space="preserve"> PAGEREF _Toc211238077 \h </w:instrText>
+              <w:instrText xml:space="preserve"> PAGEREF _Toc211263871 \h </w:instrText>
             </w:r>
             <w:r>
               <w:rPr>
@@ -1659,7 +1659,7 @@
               <w:noProof/>
             </w:rPr>
           </w:pPr>
-          <w:hyperlink w:anchor="_Toc211238078" w:history="1">
+          <w:hyperlink w:anchor="_Toc211263872" w:history="1">
             <w:r>
               <w:rPr>
                 <w:rStyle w:val="Hyperlink"/>
@@ -1704,7 +1704,7 @@
                 <w:noProof/>
                 <w:webHidden/>
               </w:rPr>
-              <w:instrText xml:space="preserve"> PAGEREF _Toc211238078 \h </w:instrText>
+              <w:instrText xml:space="preserve"> PAGEREF _Toc211263872 \h </w:instrText>
             </w:r>
             <w:r>
               <w:rPr>
@@ -1747,7 +1747,7 @@
               <w:noProof/>
             </w:rPr>
           </w:pPr>
-          <w:hyperlink w:anchor="_Toc211238079" w:history="1">
+          <w:hyperlink w:anchor="_Toc211263873" w:history="1">
             <w:r>
               <w:rPr>
                 <w:rStyle w:val="Hyperlink"/>
@@ -1792,7 +1792,7 @@
                 <w:noProof/>
                 <w:webHidden/>
               </w:rPr>
-              <w:instrText xml:space="preserve"> PAGEREF _Toc211238079 \h </w:instrText>
+              <w:instrText xml:space="preserve"> PAGEREF _Toc211263873 \h </w:instrText>
             </w:r>
             <w:r>
               <w:rPr>
@@ -1835,7 +1835,7 @@
               <w:noProof/>
             </w:rPr>
           </w:pPr>
-          <w:hyperlink w:anchor="_Toc211238080" w:history="1">
+          <w:hyperlink w:anchor="_Toc211263874" w:history="1">
             <w:r>
               <w:rPr>
                 <w:rStyle w:val="Hyperlink"/>
@@ -1880,7 +1880,7 @@
                 <w:noProof/>
                 <w:webHidden/>
               </w:rPr>
-              <w:instrText xml:space="preserve"> PAGEREF _Toc211238080 \h </w:instrText>
+              <w:instrText xml:space="preserve"> PAGEREF _Toc211263874 \h </w:instrText>
             </w:r>
             <w:r>
               <w:rPr>
@@ -1923,7 +1923,7 @@
               <w:noProof/>
             </w:rPr>
           </w:pPr>
-          <w:hyperlink w:anchor="_Toc211238081" w:history="1">
+          <w:hyperlink w:anchor="_Toc211263875" w:history="1">
             <w:r>
               <w:rPr>
                 <w:rStyle w:val="Hyperlink"/>
@@ -1968,7 +1968,7 @@
                 <w:noProof/>
                 <w:webHidden/>
               </w:rPr>
-              <w:instrText xml:space="preserve"> PAGEREF _Toc211238081 \h </w:instrText>
+              <w:instrText xml:space="preserve"> PAGEREF _Toc211263875 \h </w:instrText>
             </w:r>
             <w:r>
               <w:rPr>
@@ -2011,7 +2011,7 @@
               <w:noProof/>
             </w:rPr>
           </w:pPr>
-          <w:hyperlink w:anchor="_Toc211238082" w:history="1">
+          <w:hyperlink w:anchor="_Toc211263876" w:history="1">
             <w:r>
               <w:rPr>
                 <w:rStyle w:val="Hyperlink"/>
@@ -2056,7 +2056,7 @@
                 <w:noProof/>
                 <w:webHidden/>
               </w:rPr>
-              <w:instrText xml:space="preserve"> PAGEREF _Toc211238082 \h </w:instrText>
+              <w:instrText xml:space="preserve"> PAGEREF _Toc211263876 \h </w:instrText>
             </w:r>
             <w:r>
               <w:rPr>
@@ -2099,7 +2099,7 @@
               <w:noProof/>
             </w:rPr>
           </w:pPr>
-          <w:hyperlink w:anchor="_Toc211238083" w:history="1">
+          <w:hyperlink w:anchor="_Toc211263877" w:history="1">
             <w:r>
               <w:rPr>
                 <w:rStyle w:val="Hyperlink"/>
@@ -2144,7 +2144,7 @@
                 <w:noProof/>
                 <w:webHidden/>
               </w:rPr>
-              <w:instrText xml:space="preserve"> PAGEREF _Toc211238083 \h </w:instrText>
+              <w:instrText xml:space="preserve"> PAGEREF _Toc211263877 \h </w:instrText>
             </w:r>
             <w:r>
               <w:rPr>
@@ -2187,7 +2187,7 @@
               <w:noProof/>
             </w:rPr>
           </w:pPr>
-          <w:hyperlink w:anchor="_Toc211238084" w:history="1">
+          <w:hyperlink w:anchor="_Toc211263878" w:history="1">
             <w:r>
               <w:rPr>
                 <w:rStyle w:val="Hyperlink"/>
@@ -2232,7 +2232,7 @@
                 <w:noProof/>
                 <w:webHidden/>
               </w:rPr>
-              <w:instrText xml:space="preserve"> PAGEREF _Toc211238084 \h </w:instrText>
+              <w:instrText xml:space="preserve"> PAGEREF _Toc211263878 \h </w:instrText>
             </w:r>
             <w:r>
               <w:rPr>
@@ -2275,7 +2275,7 @@
               <w:noProof/>
             </w:rPr>
           </w:pPr>
-          <w:hyperlink w:anchor="_Toc211238085" w:history="1">
+          <w:hyperlink w:anchor="_Toc211263879" w:history="1">
             <w:r>
               <w:rPr>
                 <w:rStyle w:val="Hyperlink"/>
@@ -2320,7 +2320,7 @@
                 <w:noProof/>
                 <w:webHidden/>
               </w:rPr>
-              <w:instrText xml:space="preserve"> PAGEREF _Toc211238085 \h </w:instrText>
+              <w:instrText xml:space="preserve"> PAGEREF _Toc211263879 \h </w:instrText>
             </w:r>
             <w:r>
               <w:rPr>
@@ -2363,7 +2363,7 @@
               <w:noProof/>
             </w:rPr>
           </w:pPr>
-          <w:hyperlink w:anchor="_Toc211238086" w:history="1">
+          <w:hyperlink w:anchor="_Toc211263880" w:history="1">
             <w:r>
               <w:rPr>
                 <w:rStyle w:val="Hyperlink"/>
@@ -2408,7 +2408,7 @@
                 <w:noProof/>
                 <w:webHidden/>
               </w:rPr>
-              <w:instrText xml:space="preserve"> PAGEREF _Toc211238086 \h </w:instrText>
+              <w:instrText xml:space="preserve"> PAGEREF _Toc211263880 \h </w:instrText>
             </w:r>
             <w:r>
               <w:rPr>
@@ -2451,7 +2451,7 @@
               <w:noProof/>
             </w:rPr>
           </w:pPr>
-          <w:hyperlink w:anchor="_Toc211238087" w:history="1">
+          <w:hyperlink w:anchor="_Toc211263881" w:history="1">
             <w:r>
               <w:rPr>
                 <w:rStyle w:val="Hyperlink"/>
@@ -2496,7 +2496,7 @@
                 <w:noProof/>
                 <w:webHidden/>
               </w:rPr>
-              <w:instrText xml:space="preserve"> PAGEREF _Toc211238087 \h </w:instrText>
+              <w:instrText xml:space="preserve"> PAGEREF _Toc211263881 \h </w:instrText>
             </w:r>
             <w:r>
               <w:rPr>
@@ -2539,7 +2539,7 @@
               <w:noProof/>
             </w:rPr>
           </w:pPr>
-          <w:hyperlink w:anchor="_Toc211238088" w:history="1">
+          <w:hyperlink w:anchor="_Toc211263882" w:history="1">
             <w:r>
               <w:rPr>
                 <w:rStyle w:val="Hyperlink"/>
@@ -2584,7 +2584,7 @@
                 <w:noProof/>
                 <w:webHidden/>
               </w:rPr>
-              <w:instrText xml:space="preserve"> PAGEREF _Toc211238088 \h </w:instrText>
+              <w:instrText xml:space="preserve"> PAGEREF _Toc211263882 \h </w:instrText>
             </w:r>
             <w:r>
               <w:rPr>
@@ -2604,447 +2604,7 @@
                 <w:noProof/>
                 <w:webHidden/>
               </w:rPr>
-              <w:t>29</w:t>
-            </w:r>
-            <w:r>
-              <w:rPr>
-                <w:noProof/>
-                <w:webHidden/>
-              </w:rPr>
-              <w:fldChar w:fldCharType="end"/>
-            </w:r>
-          </w:hyperlink>
-        </w:p>
-        <w:p>
-          <w:pPr>
-            <w:pStyle w:val="TOC1"/>
-            <w:tabs>
-              <w:tab w:val="left" w:pos="480"/>
-              <w:tab w:val="right" w:leader="dot" w:pos="8828"/>
-            </w:tabs>
-            <w:rPr>
-              <w:rFonts w:eastAsiaTheme="minorEastAsia"/>
-              <w:noProof/>
-            </w:rPr>
-          </w:pPr>
-          <w:hyperlink w:anchor="_Toc211238089" w:history="1">
-            <w:r>
-              <w:rPr>
-                <w:rStyle w:val="Hyperlink"/>
-                <w:b/>
-                <w:bCs/>
-                <w:noProof/>
-              </w:rPr>
-              <w:t>II.</w:t>
-            </w:r>
-            <w:r>
-              <w:rPr>
-                <w:rFonts w:eastAsiaTheme="minorEastAsia"/>
-                <w:noProof/>
-              </w:rPr>
-              <w:tab/>
-            </w:r>
-            <w:r>
-              <w:rPr>
-                <w:rStyle w:val="Hyperlink"/>
-                <w:b/>
-                <w:bCs/>
-                <w:noProof/>
-              </w:rPr>
-              <w:t>BÀI TẬP</w:t>
-            </w:r>
-            <w:r>
-              <w:rPr>
-                <w:noProof/>
-                <w:webHidden/>
-              </w:rPr>
-              <w:tab/>
-            </w:r>
-            <w:r>
-              <w:rPr>
-                <w:noProof/>
-                <w:webHidden/>
-              </w:rPr>
-              <w:fldChar w:fldCharType="begin"/>
-            </w:r>
-            <w:r>
-              <w:rPr>
-                <w:noProof/>
-                <w:webHidden/>
-              </w:rPr>
-              <w:instrText xml:space="preserve"> PAGEREF _Toc211238089 \h </w:instrText>
-            </w:r>
-            <w:r>
-              <w:rPr>
-                <w:noProof/>
-                <w:webHidden/>
-              </w:rPr>
-            </w:r>
-            <w:r>
-              <w:rPr>
-                <w:noProof/>
-                <w:webHidden/>
-              </w:rPr>
-              <w:fldChar w:fldCharType="separate"/>
-            </w:r>
-            <w:r>
-              <w:rPr>
-                <w:noProof/>
-                <w:webHidden/>
-              </w:rPr>
-              <w:t>29</w:t>
-            </w:r>
-            <w:r>
-              <w:rPr>
-                <w:noProof/>
-                <w:webHidden/>
-              </w:rPr>
-              <w:fldChar w:fldCharType="end"/>
-            </w:r>
-          </w:hyperlink>
-        </w:p>
-        <w:p>
-          <w:pPr>
-            <w:pStyle w:val="TOC2"/>
-            <w:tabs>
-              <w:tab w:val="left" w:pos="720"/>
-              <w:tab w:val="right" w:leader="dot" w:pos="8828"/>
-            </w:tabs>
-            <w:rPr>
-              <w:rFonts w:eastAsiaTheme="minorEastAsia"/>
-              <w:noProof/>
-            </w:rPr>
-          </w:pPr>
-          <w:hyperlink w:anchor="_Toc211238090" w:history="1">
-            <w:r>
-              <w:rPr>
-                <w:rStyle w:val="Hyperlink"/>
-                <w:b/>
-                <w:bCs/>
-                <w:noProof/>
-              </w:rPr>
-              <w:t>1.</w:t>
-            </w:r>
-            <w:r>
-              <w:rPr>
-                <w:rFonts w:eastAsiaTheme="minorEastAsia"/>
-                <w:noProof/>
-              </w:rPr>
-              <w:tab/>
-            </w:r>
-            <w:r>
-              <w:rPr>
-                <w:rStyle w:val="Hyperlink"/>
-                <w:b/>
-                <w:bCs/>
-                <w:noProof/>
-              </w:rPr>
-              <w:t>NHẬP FORM VÀ CLICK BUTTON</w:t>
-            </w:r>
-            <w:r>
-              <w:rPr>
-                <w:noProof/>
-                <w:webHidden/>
-              </w:rPr>
-              <w:tab/>
-            </w:r>
-            <w:r>
-              <w:rPr>
-                <w:noProof/>
-                <w:webHidden/>
-              </w:rPr>
-              <w:fldChar w:fldCharType="begin"/>
-            </w:r>
-            <w:r>
-              <w:rPr>
-                <w:noProof/>
-                <w:webHidden/>
-              </w:rPr>
-              <w:instrText xml:space="preserve"> PAGEREF _Toc211238090 \h </w:instrText>
-            </w:r>
-            <w:r>
-              <w:rPr>
-                <w:noProof/>
-                <w:webHidden/>
-              </w:rPr>
-            </w:r>
-            <w:r>
-              <w:rPr>
-                <w:noProof/>
-                <w:webHidden/>
-              </w:rPr>
-              <w:fldChar w:fldCharType="separate"/>
-            </w:r>
-            <w:r>
-              <w:rPr>
-                <w:noProof/>
-                <w:webHidden/>
-              </w:rPr>
-              <w:t>29</w:t>
-            </w:r>
-            <w:r>
-              <w:rPr>
-                <w:noProof/>
-                <w:webHidden/>
-              </w:rPr>
-              <w:fldChar w:fldCharType="end"/>
-            </w:r>
-          </w:hyperlink>
-        </w:p>
-        <w:p>
-          <w:pPr>
-            <w:pStyle w:val="TOC2"/>
-            <w:tabs>
-              <w:tab w:val="left" w:pos="720"/>
-              <w:tab w:val="right" w:leader="dot" w:pos="8828"/>
-            </w:tabs>
-            <w:rPr>
-              <w:rFonts w:eastAsiaTheme="minorEastAsia"/>
-              <w:noProof/>
-            </w:rPr>
-          </w:pPr>
-          <w:hyperlink w:anchor="_Toc211238091" w:history="1">
-            <w:r>
-              <w:rPr>
-                <w:rStyle w:val="Hyperlink"/>
-                <w:b/>
-                <w:bCs/>
-                <w:noProof/>
-              </w:rPr>
-              <w:t>2.</w:t>
-            </w:r>
-            <w:r>
-              <w:rPr>
-                <w:rFonts w:eastAsiaTheme="minorEastAsia"/>
-                <w:noProof/>
-              </w:rPr>
-              <w:tab/>
-            </w:r>
-            <w:r>
-              <w:rPr>
-                <w:rStyle w:val="Hyperlink"/>
-                <w:b/>
-                <w:bCs/>
-                <w:noProof/>
-              </w:rPr>
-              <w:t>SỬ DỤNG CLICK, DOUBLE CLICK</w:t>
-            </w:r>
-            <w:r>
-              <w:rPr>
-                <w:noProof/>
-                <w:webHidden/>
-              </w:rPr>
-              <w:tab/>
-            </w:r>
-            <w:r>
-              <w:rPr>
-                <w:noProof/>
-                <w:webHidden/>
-              </w:rPr>
-              <w:fldChar w:fldCharType="begin"/>
-            </w:r>
-            <w:r>
-              <w:rPr>
-                <w:noProof/>
-                <w:webHidden/>
-              </w:rPr>
-              <w:instrText xml:space="preserve"> PAGEREF _Toc211238091 \h </w:instrText>
-            </w:r>
-            <w:r>
-              <w:rPr>
-                <w:noProof/>
-                <w:webHidden/>
-              </w:rPr>
-            </w:r>
-            <w:r>
-              <w:rPr>
-                <w:noProof/>
-                <w:webHidden/>
-              </w:rPr>
-              <w:fldChar w:fldCharType="separate"/>
-            </w:r>
-            <w:r>
-              <w:rPr>
-                <w:noProof/>
-                <w:webHidden/>
-              </w:rPr>
-              <w:t>29</w:t>
-            </w:r>
-            <w:r>
-              <w:rPr>
-                <w:noProof/>
-                <w:webHidden/>
-              </w:rPr>
-              <w:fldChar w:fldCharType="end"/>
-            </w:r>
-          </w:hyperlink>
-        </w:p>
-        <w:p>
-          <w:pPr>
-            <w:pStyle w:val="TOC2"/>
-            <w:tabs>
-              <w:tab w:val="left" w:pos="720"/>
-              <w:tab w:val="right" w:leader="dot" w:pos="8828"/>
-            </w:tabs>
-            <w:rPr>
-              <w:rFonts w:eastAsiaTheme="minorEastAsia"/>
-              <w:noProof/>
-            </w:rPr>
-          </w:pPr>
-          <w:hyperlink w:anchor="_Toc211238092" w:history="1">
-            <w:r>
-              <w:rPr>
-                <w:rStyle w:val="Hyperlink"/>
-                <w:b/>
-                <w:bCs/>
-                <w:noProof/>
-              </w:rPr>
-              <w:t>3.</w:t>
-            </w:r>
-            <w:r>
-              <w:rPr>
-                <w:rFonts w:eastAsiaTheme="minorEastAsia"/>
-                <w:noProof/>
-              </w:rPr>
-              <w:tab/>
-            </w:r>
-            <w:r>
-              <w:rPr>
-                <w:rStyle w:val="Hyperlink"/>
-                <w:b/>
-                <w:bCs/>
-                <w:noProof/>
-              </w:rPr>
-              <w:t>CLICK CHECKBOX VÀ XÁC MINH CHECKBOX ĐÃ ĐƯỢC CHECK</w:t>
-            </w:r>
-            <w:r>
-              <w:rPr>
-                <w:noProof/>
-                <w:webHidden/>
-              </w:rPr>
-              <w:tab/>
-            </w:r>
-            <w:r>
-              <w:rPr>
-                <w:noProof/>
-                <w:webHidden/>
-              </w:rPr>
-              <w:fldChar w:fldCharType="begin"/>
-            </w:r>
-            <w:r>
-              <w:rPr>
-                <w:noProof/>
-                <w:webHidden/>
-              </w:rPr>
-              <w:instrText xml:space="preserve"> PAGEREF _Toc211238092 \h </w:instrText>
-            </w:r>
-            <w:r>
-              <w:rPr>
-                <w:noProof/>
-                <w:webHidden/>
-              </w:rPr>
-            </w:r>
-            <w:r>
-              <w:rPr>
-                <w:noProof/>
-                <w:webHidden/>
-              </w:rPr>
-              <w:fldChar w:fldCharType="separate"/>
-            </w:r>
-            <w:r>
-              <w:rPr>
-                <w:noProof/>
-                <w:webHidden/>
-              </w:rPr>
-              <w:t>29</w:t>
-            </w:r>
-            <w:r>
-              <w:rPr>
-                <w:noProof/>
-                <w:webHidden/>
-              </w:rPr>
-              <w:fldChar w:fldCharType="end"/>
-            </w:r>
-          </w:hyperlink>
-        </w:p>
-        <w:p>
-          <w:pPr>
-            <w:pStyle w:val="TOC2"/>
-            <w:tabs>
-              <w:tab w:val="left" w:pos="720"/>
-              <w:tab w:val="right" w:leader="dot" w:pos="8828"/>
-            </w:tabs>
-            <w:rPr>
-              <w:rFonts w:eastAsiaTheme="minorEastAsia"/>
-              <w:noProof/>
-            </w:rPr>
-          </w:pPr>
-          <w:hyperlink w:anchor="_Toc211238093" w:history="1">
-            <w:r>
-              <w:rPr>
-                <w:rStyle w:val="Hyperlink"/>
-                <w:b/>
-                <w:bCs/>
-                <w:noProof/>
-              </w:rPr>
-              <w:t>4.</w:t>
-            </w:r>
-            <w:r>
-              <w:rPr>
-                <w:rFonts w:eastAsiaTheme="minorEastAsia"/>
-                <w:noProof/>
-              </w:rPr>
-              <w:tab/>
-            </w:r>
-            <w:r>
-              <w:rPr>
-                <w:rStyle w:val="Hyperlink"/>
-                <w:b/>
-                <w:bCs/>
-                <w:noProof/>
-              </w:rPr>
-              <w:t>LOGIN VÀ ADD SẢN PHẨM VÀO GIỎ HÀNG</w:t>
-            </w:r>
-            <w:r>
-              <w:rPr>
-                <w:noProof/>
-                <w:webHidden/>
-              </w:rPr>
-              <w:tab/>
-            </w:r>
-            <w:r>
-              <w:rPr>
-                <w:noProof/>
-                <w:webHidden/>
-              </w:rPr>
-              <w:fldChar w:fldCharType="begin"/>
-            </w:r>
-            <w:r>
-              <w:rPr>
-                <w:noProof/>
-                <w:webHidden/>
-              </w:rPr>
-              <w:instrText xml:space="preserve"> PAGEREF _Toc211238093 \h </w:instrText>
-            </w:r>
-            <w:r>
-              <w:rPr>
-                <w:noProof/>
-                <w:webHidden/>
-              </w:rPr>
-            </w:r>
-            <w:r>
-              <w:rPr>
-                <w:noProof/>
-                <w:webHidden/>
-              </w:rPr>
-              <w:fldChar w:fldCharType="separate"/>
-            </w:r>
-            <w:r>
-              <w:rPr>
-                <w:noProof/>
-                <w:webHidden/>
-              </w:rPr>
-              <w:t>29</w:t>
+              <w:t>30</w:t>
             </w:r>
             <w:r>
               <w:rPr>
@@ -3110,7 +2670,7 @@
           <w:bCs/>
         </w:rPr>
       </w:pPr>
-      <w:bookmarkStart w:id="0" w:name="_Toc211238060"/>
+      <w:bookmarkStart w:id="0" w:name="_Toc211263854"/>
       <w:r>
         <w:rPr>
           <w:b/>
@@ -3134,7 +2694,7 @@
           <w:bCs/>
         </w:rPr>
       </w:pPr>
-      <w:bookmarkStart w:id="1" w:name="_Toc211238061"/>
+      <w:bookmarkStart w:id="1" w:name="_Toc211263855"/>
       <w:r>
         <w:rPr>
           <w:b/>
@@ -3157,7 +2717,7 @@
           <w:bCs/>
         </w:rPr>
       </w:pPr>
-      <w:bookmarkStart w:id="2" w:name="_Toc211238062"/>
+      <w:bookmarkStart w:id="2" w:name="_Toc211263856"/>
       <w:r>
         <w:rPr>
           <w:b/>
@@ -3227,7 +2787,7 @@
           <w:bCs/>
         </w:rPr>
       </w:pPr>
-      <w:bookmarkStart w:id="3" w:name="_Toc211238063"/>
+      <w:bookmarkStart w:id="3" w:name="_Toc211263857"/>
       <w:r>
         <w:rPr>
           <w:b/>
@@ -3293,7 +2853,7 @@
           <w:bCs/>
         </w:rPr>
       </w:pPr>
-      <w:bookmarkStart w:id="4" w:name="_Toc211238064"/>
+      <w:bookmarkStart w:id="4" w:name="_Toc211263858"/>
       <w:r>
         <w:rPr>
           <w:b/>
@@ -3394,7 +2954,7 @@
           <w:bCs/>
         </w:rPr>
       </w:pPr>
-      <w:bookmarkStart w:id="5" w:name="_Toc211238065"/>
+      <w:bookmarkStart w:id="5" w:name="_Toc211263859"/>
       <w:r>
         <w:rPr>
           <w:b/>
@@ -3538,7 +3098,7 @@
           <w:bCs/>
         </w:rPr>
       </w:pPr>
-      <w:bookmarkStart w:id="6" w:name="_Toc211238066"/>
+      <w:bookmarkStart w:id="6" w:name="_Toc211263860"/>
       <w:r>
         <w:rPr>
           <w:b/>
@@ -3613,7 +3173,7 @@
           <w:bCs/>
         </w:rPr>
       </w:pPr>
-      <w:bookmarkStart w:id="7" w:name="_Toc211238067"/>
+      <w:bookmarkStart w:id="7" w:name="_Toc211263861"/>
       <w:r>
         <w:rPr>
           <w:b/>
@@ -3660,7 +3220,7 @@
           <w:bCs/>
         </w:rPr>
       </w:pPr>
-      <w:bookmarkStart w:id="8" w:name="_Toc211238068"/>
+      <w:bookmarkStart w:id="8" w:name="_Toc211263862"/>
       <w:r>
         <w:rPr>
           <w:b/>
@@ -3703,7 +3263,7 @@
           <w:bCs/>
         </w:rPr>
       </w:pPr>
-      <w:bookmarkStart w:id="9" w:name="_Toc211238069"/>
+      <w:bookmarkStart w:id="9" w:name="_Toc211263863"/>
       <w:r>
         <w:rPr>
           <w:b/>
@@ -3761,7 +3321,7 @@
           <w:bCs/>
         </w:rPr>
       </w:pPr>
-      <w:bookmarkStart w:id="10" w:name="_Toc211238070"/>
+      <w:bookmarkStart w:id="10" w:name="_Toc211263864"/>
       <w:r>
         <w:rPr>
           <w:b/>
@@ -3808,7 +3368,7 @@
           <w:bCs/>
         </w:rPr>
       </w:pPr>
-      <w:bookmarkStart w:id="11" w:name="_Toc211238071"/>
+      <w:bookmarkStart w:id="11" w:name="_Toc211263865"/>
       <w:r>
         <w:rPr>
           <w:b/>
@@ -3854,7 +3414,7 @@
           <w:bCs/>
         </w:rPr>
       </w:pPr>
-      <w:bookmarkStart w:id="12" w:name="_Toc211238072"/>
+      <w:bookmarkStart w:id="12" w:name="_Toc211263866"/>
       <w:r>
         <w:rPr>
           <w:b/>
@@ -3913,7 +3473,7 @@
           <w:bCs/>
         </w:rPr>
       </w:pPr>
-      <w:bookmarkStart w:id="13" w:name="_Toc211238073"/>
+      <w:bookmarkStart w:id="13" w:name="_Toc211263867"/>
       <w:r>
         <w:rPr>
           <w:b/>
@@ -3960,7 +3520,7 @@
           <w:bCs/>
         </w:rPr>
       </w:pPr>
-      <w:bookmarkStart w:id="14" w:name="_Toc211238074"/>
+      <w:bookmarkStart w:id="14" w:name="_Toc211263868"/>
       <w:r>
         <w:rPr>
           <w:b/>
@@ -3990,7 +3550,7 @@
           <w:bCs/>
         </w:rPr>
       </w:pPr>
-      <w:bookmarkStart w:id="15" w:name="_Toc211238075"/>
+      <w:bookmarkStart w:id="15" w:name="_Toc211263869"/>
       <w:r>
         <w:rPr>
           <w:b/>
@@ -4164,7 +3724,7 @@
           <w:bCs/>
         </w:rPr>
       </w:pPr>
-      <w:bookmarkStart w:id="16" w:name="_Toc211238076"/>
+      <w:bookmarkStart w:id="16" w:name="_Toc211263870"/>
       <w:r>
         <w:rPr>
           <w:b/>
@@ -4858,7 +4418,7 @@
           <w:bCs/>
         </w:rPr>
       </w:pPr>
-      <w:bookmarkStart w:id="17" w:name="_Toc211238077"/>
+      <w:bookmarkStart w:id="17" w:name="_Toc211263871"/>
       <w:r>
         <w:rPr>
           <w:b/>
@@ -5919,7 +5479,7 @@
           <w:bCs/>
         </w:rPr>
       </w:pPr>
-      <w:bookmarkStart w:id="18" w:name="_Toc211238078"/>
+      <w:bookmarkStart w:id="18" w:name="_Toc211263872"/>
       <w:r>
         <w:rPr>
           <w:b/>
@@ -7384,7 +6944,7 @@
           <w:bCs/>
         </w:rPr>
       </w:pPr>
-      <w:bookmarkStart w:id="19" w:name="_Toc211238079"/>
+      <w:bookmarkStart w:id="19" w:name="_Toc211263873"/>
       <w:r>
         <w:rPr>
           <w:b/>
@@ -7407,7 +6967,7 @@
           <w:bCs/>
         </w:rPr>
       </w:pPr>
-      <w:bookmarkStart w:id="20" w:name="_Toc211238080"/>
+      <w:bookmarkStart w:id="20" w:name="_Toc211263874"/>
       <w:r>
         <w:rPr>
           <w:b/>
@@ -8394,7 +7954,7 @@
           <w:bCs/>
         </w:rPr>
       </w:pPr>
-      <w:bookmarkStart w:id="21" w:name="_Toc211238081"/>
+      <w:bookmarkStart w:id="21" w:name="_Toc211263875"/>
       <w:r>
         <w:rPr>
           <w:b/>
@@ -8922,7 +8482,7 @@
           <w:bCs/>
         </w:rPr>
       </w:pPr>
-      <w:bookmarkStart w:id="22" w:name="_Toc211238082"/>
+      <w:bookmarkStart w:id="22" w:name="_Toc211263876"/>
       <w:r>
         <w:rPr>
           <w:b/>
@@ -9437,7 +8997,7 @@
           <w:bCs/>
         </w:rPr>
       </w:pPr>
-      <w:bookmarkStart w:id="23" w:name="_Toc211238083"/>
+      <w:bookmarkStart w:id="23" w:name="_Toc211263877"/>
       <w:r>
         <w:rPr>
           <w:b/>
@@ -9460,7 +9020,7 @@
           <w:bCs/>
         </w:rPr>
       </w:pPr>
-      <w:bookmarkStart w:id="24" w:name="_Toc211238084"/>
+      <w:bookmarkStart w:id="24" w:name="_Toc211263878"/>
       <w:r>
         <w:rPr>
           <w:rFonts w:hint="eastAsia"/>
@@ -9626,7 +9186,7 @@
           <w:bCs/>
         </w:rPr>
       </w:pPr>
-      <w:bookmarkStart w:id="25" w:name="_Toc211238085"/>
+      <w:bookmarkStart w:id="25" w:name="_Toc211263879"/>
       <w:r>
         <w:rPr>
           <w:rFonts w:hint="eastAsia"/>
@@ -9807,7 +9367,7 @@
           <w:bCs/>
         </w:rPr>
       </w:pPr>
-      <w:bookmarkStart w:id="26" w:name="_Toc211238086"/>
+      <w:bookmarkStart w:id="26" w:name="_Toc211263880"/>
       <w:r>
         <w:rPr>
           <w:b/>
@@ -9830,7 +9390,7 @@
           <w:bCs/>
         </w:rPr>
       </w:pPr>
-      <w:bookmarkStart w:id="27" w:name="_Toc211238087"/>
+      <w:bookmarkStart w:id="27" w:name="_Toc211263881"/>
       <w:r>
         <w:rPr>
           <w:b/>
@@ -9872,6 +9432,9 @@
         <w:ind w:left="360"/>
       </w:pPr>
       <w:r>
+        <w:rPr>
+          <w:noProof/>
+        </w:rPr>
         <w:drawing>
           <wp:inline distT="0" distB="0" distL="0" distR="0" wp14:anchorId="185FFF60" wp14:editId="465E8E89">
             <wp:extent cx="5612130" cy="693420"/>
@@ -9926,6 +9489,9 @@
         <w:ind w:left="360"/>
       </w:pPr>
       <w:r>
+        <w:rPr>
+          <w:noProof/>
+        </w:rPr>
         <w:lastRenderedPageBreak/>
         <w:drawing>
           <wp:inline distT="0" distB="0" distL="0" distR="0" wp14:anchorId="01BEC7ED" wp14:editId="0B606AA0">
@@ -9977,7 +9543,7 @@
           <w:bCs/>
         </w:rPr>
       </w:pPr>
-      <w:bookmarkStart w:id="28" w:name="_Toc211238088"/>
+      <w:bookmarkStart w:id="28" w:name="_Toc211263882"/>
       <w:r>
         <w:rPr>
           <w:b/>
@@ -10090,6 +9656,7 @@
         <w:rPr>
           <w:b/>
           <w:bCs/>
+          <w:noProof/>
         </w:rPr>
         <w:lastRenderedPageBreak/>
         <w:drawing>
@@ -10155,7 +9722,13 @@
         <w:t xml:space="preserve">kết quả </w:t>
       </w:r>
       <w:r>
-        <w:t xml:space="preserve">bằng lệnh: npx playwright test --report=allure-playwright, lúc này kết quả của allure sẽ sinh ra ở thư mục root, bên trong thư mục </w:t>
+        <w:t>bằng lệnh: npx playwright test --report</w:t>
+      </w:r>
+      <w:r>
+        <w:t>er</w:t>
+      </w:r>
+      <w:r>
+        <w:t xml:space="preserve">=allure-playwright, lúc này kết quả của allure sẽ sinh ra ở thư mục root, bên trong thư mục </w:t>
       </w:r>
       <w:r>
         <w:t>allure-results.</w:t>
@@ -10180,7 +9753,7 @@
         <w:t xml:space="preserve">allure generate allure-results -o reports/allure-report </w:t>
       </w:r>
       <w:r>
-        <w:t>–</w:t>
+        <w:t>--</w:t>
       </w:r>
       <w:r>
         <w:t>clean</w:t>
@@ -10220,6 +9793,7 @@
         <w:rPr>
           <w:b/>
           <w:bCs/>
+          <w:noProof/>
         </w:rPr>
         <w:drawing>
           <wp:inline distT="0" distB="0" distL="0" distR="0" wp14:anchorId="117D93F8" wp14:editId="28C0A32E">
@@ -10257,154 +9831,6 @@
           </wp:inline>
         </w:drawing>
       </w:r>
-    </w:p>
-    <w:p>
-      <w:pPr>
-        <w:pStyle w:val="ListParagraph"/>
-        <w:numPr>
-          <w:ilvl w:val="0"/>
-          <w:numId w:val="2"/>
-        </w:numPr>
-        <w:outlineLvl w:val="0"/>
-        <w:rPr>
-          <w:b/>
-          <w:bCs/>
-        </w:rPr>
-      </w:pPr>
-      <w:bookmarkStart w:id="29" w:name="_Toc211238089"/>
-      <w:r>
-        <w:rPr>
-          <w:b/>
-          <w:bCs/>
-        </w:rPr>
-        <w:t>BÀI TẬP</w:t>
-      </w:r>
-      <w:bookmarkEnd w:id="29"/>
-    </w:p>
-    <w:p>
-      <w:pPr>
-        <w:pStyle w:val="ListParagraph"/>
-        <w:numPr>
-          <w:ilvl w:val="0"/>
-          <w:numId w:val="3"/>
-        </w:numPr>
-        <w:outlineLvl w:val="1"/>
-        <w:rPr>
-          <w:b/>
-          <w:bCs/>
-        </w:rPr>
-      </w:pPr>
-      <w:bookmarkStart w:id="30" w:name="_Toc211238090"/>
-      <w:r>
-        <w:rPr>
-          <w:b/>
-          <w:bCs/>
-        </w:rPr>
-        <w:t>NHẬP FORM VÀ CLICK BUTTON</w:t>
-      </w:r>
-      <w:bookmarkEnd w:id="30"/>
-    </w:p>
-    <w:p>
-      <w:pPr>
-        <w:rPr>
-          <w:b/>
-          <w:bCs/>
-        </w:rPr>
-      </w:pPr>
-    </w:p>
-    <w:p>
-      <w:pPr>
-        <w:pStyle w:val="ListParagraph"/>
-        <w:numPr>
-          <w:ilvl w:val="0"/>
-          <w:numId w:val="3"/>
-        </w:numPr>
-        <w:outlineLvl w:val="1"/>
-        <w:rPr>
-          <w:b/>
-          <w:bCs/>
-        </w:rPr>
-      </w:pPr>
-      <w:bookmarkStart w:id="31" w:name="_Toc211238091"/>
-      <w:r>
-        <w:rPr>
-          <w:b/>
-          <w:bCs/>
-        </w:rPr>
-        <w:t>SỬ DỤNG CLICK, DOUBLE CLICK</w:t>
-      </w:r>
-      <w:bookmarkEnd w:id="31"/>
-    </w:p>
-    <w:p>
-      <w:pPr>
-        <w:rPr>
-          <w:b/>
-          <w:bCs/>
-        </w:rPr>
-      </w:pPr>
-    </w:p>
-    <w:p>
-      <w:pPr>
-        <w:pStyle w:val="ListParagraph"/>
-        <w:numPr>
-          <w:ilvl w:val="0"/>
-          <w:numId w:val="3"/>
-        </w:numPr>
-        <w:outlineLvl w:val="1"/>
-        <w:rPr>
-          <w:b/>
-          <w:bCs/>
-        </w:rPr>
-      </w:pPr>
-      <w:bookmarkStart w:id="32" w:name="_Toc211238092"/>
-      <w:r>
-        <w:rPr>
-          <w:b/>
-          <w:bCs/>
-        </w:rPr>
-        <w:t>CLICK CHECKBOX VÀ XÁC MINH CHECKBOX ĐÃ ĐƯỢC CHECK</w:t>
-      </w:r>
-      <w:bookmarkEnd w:id="32"/>
-    </w:p>
-    <w:p>
-      <w:pPr>
-        <w:rPr>
-          <w:b/>
-          <w:bCs/>
-        </w:rPr>
-      </w:pPr>
-    </w:p>
-    <w:p>
-      <w:pPr>
-        <w:pStyle w:val="ListParagraph"/>
-        <w:numPr>
-          <w:ilvl w:val="0"/>
-          <w:numId w:val="3"/>
-        </w:numPr>
-        <w:outlineLvl w:val="1"/>
-        <w:rPr>
-          <w:b/>
-          <w:bCs/>
-        </w:rPr>
-      </w:pPr>
-      <w:bookmarkStart w:id="33" w:name="_Toc211238093"/>
-      <w:r>
-        <w:rPr>
-          <w:b/>
-          <w:bCs/>
-        </w:rPr>
-        <w:lastRenderedPageBreak/>
-        <w:t>LOGIN VÀ ADD SẢN PHẨM VÀO GIỎ HÀNG</w:t>
-      </w:r>
-      <w:bookmarkEnd w:id="33"/>
-    </w:p>
-    <w:p>
-      <w:pPr>
-        <w:rPr>
-          <w:b/>
-          <w:bCs/>
-        </w:rPr>
-      </w:pPr>
     </w:p>
     <w:sectPr>
       <w:pgSz w:w="12240" w:h="15840"/>

</xml_diff>

<commit_message>
doc: updating theorical documents and export final report
</commit_message>
<xml_diff>
--- a/doc/Tìm hiểu về Playwright nâng cao.docx
+++ b/doc/Tìm hiểu về Playwright nâng cao.docx
@@ -75,7 +75,7 @@
           <w:r>
             <w:fldChar w:fldCharType="separate"/>
           </w:r>
-          <w:hyperlink w:anchor="_Toc211263854" w:history="1">
+          <w:hyperlink w:anchor="_Toc211267093" w:history="1">
             <w:r>
               <w:rPr>
                 <w:rStyle w:val="Hyperlink"/>
@@ -120,7 +120,7 @@
                 <w:noProof/>
                 <w:webHidden/>
               </w:rPr>
-              <w:instrText xml:space="preserve"> PAGEREF _Toc211263854 \h </w:instrText>
+              <w:instrText xml:space="preserve"> PAGEREF _Toc211267093 \h </w:instrText>
             </w:r>
             <w:r>
               <w:rPr>
@@ -163,7 +163,7 @@
               <w:noProof/>
             </w:rPr>
           </w:pPr>
-          <w:hyperlink w:anchor="_Toc211263855" w:history="1">
+          <w:hyperlink w:anchor="_Toc211267094" w:history="1">
             <w:r>
               <w:rPr>
                 <w:rStyle w:val="Hyperlink"/>
@@ -208,7 +208,7 @@
                 <w:noProof/>
                 <w:webHidden/>
               </w:rPr>
-              <w:instrText xml:space="preserve"> PAGEREF _Toc211263855 \h </w:instrText>
+              <w:instrText xml:space="preserve"> PAGEREF _Toc211267094 \h </w:instrText>
             </w:r>
             <w:r>
               <w:rPr>
@@ -251,7 +251,7 @@
               <w:noProof/>
             </w:rPr>
           </w:pPr>
-          <w:hyperlink w:anchor="_Toc211263856" w:history="1">
+          <w:hyperlink w:anchor="_Toc211267095" w:history="1">
             <w:r>
               <w:rPr>
                 <w:rStyle w:val="Hyperlink"/>
@@ -296,7 +296,7 @@
                 <w:noProof/>
                 <w:webHidden/>
               </w:rPr>
-              <w:instrText xml:space="preserve"> PAGEREF _Toc211263856 \h </w:instrText>
+              <w:instrText xml:space="preserve"> PAGEREF _Toc211267095 \h </w:instrText>
             </w:r>
             <w:r>
               <w:rPr>
@@ -339,7 +339,7 @@
               <w:noProof/>
             </w:rPr>
           </w:pPr>
-          <w:hyperlink w:anchor="_Toc211263857" w:history="1">
+          <w:hyperlink w:anchor="_Toc211267096" w:history="1">
             <w:r>
               <w:rPr>
                 <w:rStyle w:val="Hyperlink"/>
@@ -384,7 +384,7 @@
                 <w:noProof/>
                 <w:webHidden/>
               </w:rPr>
-              <w:instrText xml:space="preserve"> PAGEREF _Toc211263857 \h </w:instrText>
+              <w:instrText xml:space="preserve"> PAGEREF _Toc211267096 \h </w:instrText>
             </w:r>
             <w:r>
               <w:rPr>
@@ -427,7 +427,7 @@
               <w:noProof/>
             </w:rPr>
           </w:pPr>
-          <w:hyperlink w:anchor="_Toc211263858" w:history="1">
+          <w:hyperlink w:anchor="_Toc211267097" w:history="1">
             <w:r>
               <w:rPr>
                 <w:rStyle w:val="Hyperlink"/>
@@ -472,7 +472,7 @@
                 <w:noProof/>
                 <w:webHidden/>
               </w:rPr>
-              <w:instrText xml:space="preserve"> PAGEREF _Toc211263858 \h </w:instrText>
+              <w:instrText xml:space="preserve"> PAGEREF _Toc211267097 \h </w:instrText>
             </w:r>
             <w:r>
               <w:rPr>
@@ -515,7 +515,7 @@
               <w:noProof/>
             </w:rPr>
           </w:pPr>
-          <w:hyperlink w:anchor="_Toc211263859" w:history="1">
+          <w:hyperlink w:anchor="_Toc211267098" w:history="1">
             <w:r>
               <w:rPr>
                 <w:rStyle w:val="Hyperlink"/>
@@ -560,7 +560,7 @@
                 <w:noProof/>
                 <w:webHidden/>
               </w:rPr>
-              <w:instrText xml:space="preserve"> PAGEREF _Toc211263859 \h </w:instrText>
+              <w:instrText xml:space="preserve"> PAGEREF _Toc211267098 \h </w:instrText>
             </w:r>
             <w:r>
               <w:rPr>
@@ -603,7 +603,7 @@
               <w:noProof/>
             </w:rPr>
           </w:pPr>
-          <w:hyperlink w:anchor="_Toc211263860" w:history="1">
+          <w:hyperlink w:anchor="_Toc211267099" w:history="1">
             <w:r>
               <w:rPr>
                 <w:rStyle w:val="Hyperlink"/>
@@ -648,7 +648,7 @@
                 <w:noProof/>
                 <w:webHidden/>
               </w:rPr>
-              <w:instrText xml:space="preserve"> PAGEREF _Toc211263860 \h </w:instrText>
+              <w:instrText xml:space="preserve"> PAGEREF _Toc211267099 \h </w:instrText>
             </w:r>
             <w:r>
               <w:rPr>
@@ -691,7 +691,7 @@
               <w:noProof/>
             </w:rPr>
           </w:pPr>
-          <w:hyperlink w:anchor="_Toc211263861" w:history="1">
+          <w:hyperlink w:anchor="_Toc211267100" w:history="1">
             <w:r>
               <w:rPr>
                 <w:rStyle w:val="Hyperlink"/>
@@ -736,7 +736,7 @@
                 <w:noProof/>
                 <w:webHidden/>
               </w:rPr>
-              <w:instrText xml:space="preserve"> PAGEREF _Toc211263861 \h </w:instrText>
+              <w:instrText xml:space="preserve"> PAGEREF _Toc211267100 \h </w:instrText>
             </w:r>
             <w:r>
               <w:rPr>
@@ -779,7 +779,7 @@
               <w:noProof/>
             </w:rPr>
           </w:pPr>
-          <w:hyperlink w:anchor="_Toc211263862" w:history="1">
+          <w:hyperlink w:anchor="_Toc211267101" w:history="1">
             <w:r>
               <w:rPr>
                 <w:rStyle w:val="Hyperlink"/>
@@ -824,7 +824,7 @@
                 <w:noProof/>
                 <w:webHidden/>
               </w:rPr>
-              <w:instrText xml:space="preserve"> PAGEREF _Toc211263862 \h </w:instrText>
+              <w:instrText xml:space="preserve"> PAGEREF _Toc211267101 \h </w:instrText>
             </w:r>
             <w:r>
               <w:rPr>
@@ -867,7 +867,7 @@
               <w:noProof/>
             </w:rPr>
           </w:pPr>
-          <w:hyperlink w:anchor="_Toc211263863" w:history="1">
+          <w:hyperlink w:anchor="_Toc211267102" w:history="1">
             <w:r>
               <w:rPr>
                 <w:rStyle w:val="Hyperlink"/>
@@ -912,7 +912,7 @@
                 <w:noProof/>
                 <w:webHidden/>
               </w:rPr>
-              <w:instrText xml:space="preserve"> PAGEREF _Toc211263863 \h </w:instrText>
+              <w:instrText xml:space="preserve"> PAGEREF _Toc211267102 \h </w:instrText>
             </w:r>
             <w:r>
               <w:rPr>
@@ -955,7 +955,7 @@
               <w:noProof/>
             </w:rPr>
           </w:pPr>
-          <w:hyperlink w:anchor="_Toc211263864" w:history="1">
+          <w:hyperlink w:anchor="_Toc211267103" w:history="1">
             <w:r>
               <w:rPr>
                 <w:rStyle w:val="Hyperlink"/>
@@ -1000,7 +1000,7 @@
                 <w:noProof/>
                 <w:webHidden/>
               </w:rPr>
-              <w:instrText xml:space="preserve"> PAGEREF _Toc211263864 \h </w:instrText>
+              <w:instrText xml:space="preserve"> PAGEREF _Toc211267103 \h </w:instrText>
             </w:r>
             <w:r>
               <w:rPr>
@@ -1043,7 +1043,7 @@
               <w:noProof/>
             </w:rPr>
           </w:pPr>
-          <w:hyperlink w:anchor="_Toc211263865" w:history="1">
+          <w:hyperlink w:anchor="_Toc211267104" w:history="1">
             <w:r>
               <w:rPr>
                 <w:rStyle w:val="Hyperlink"/>
@@ -1088,7 +1088,7 @@
                 <w:noProof/>
                 <w:webHidden/>
               </w:rPr>
-              <w:instrText xml:space="preserve"> PAGEREF _Toc211263865 \h </w:instrText>
+              <w:instrText xml:space="preserve"> PAGEREF _Toc211267104 \h </w:instrText>
             </w:r>
             <w:r>
               <w:rPr>
@@ -1131,7 +1131,7 @@
               <w:noProof/>
             </w:rPr>
           </w:pPr>
-          <w:hyperlink w:anchor="_Toc211263866" w:history="1">
+          <w:hyperlink w:anchor="_Toc211267105" w:history="1">
             <w:r>
               <w:rPr>
                 <w:rStyle w:val="Hyperlink"/>
@@ -1176,7 +1176,7 @@
                 <w:noProof/>
                 <w:webHidden/>
               </w:rPr>
-              <w:instrText xml:space="preserve"> PAGEREF _Toc211263866 \h </w:instrText>
+              <w:instrText xml:space="preserve"> PAGEREF _Toc211267105 \h </w:instrText>
             </w:r>
             <w:r>
               <w:rPr>
@@ -1219,7 +1219,7 @@
               <w:noProof/>
             </w:rPr>
           </w:pPr>
-          <w:hyperlink w:anchor="_Toc211263867" w:history="1">
+          <w:hyperlink w:anchor="_Toc211267106" w:history="1">
             <w:r>
               <w:rPr>
                 <w:rStyle w:val="Hyperlink"/>
@@ -1264,7 +1264,7 @@
                 <w:noProof/>
                 <w:webHidden/>
               </w:rPr>
-              <w:instrText xml:space="preserve"> PAGEREF _Toc211263867 \h </w:instrText>
+              <w:instrText xml:space="preserve"> PAGEREF _Toc211267106 \h </w:instrText>
             </w:r>
             <w:r>
               <w:rPr>
@@ -1307,7 +1307,7 @@
               <w:noProof/>
             </w:rPr>
           </w:pPr>
-          <w:hyperlink w:anchor="_Toc211263868" w:history="1">
+          <w:hyperlink w:anchor="_Toc211267107" w:history="1">
             <w:r>
               <w:rPr>
                 <w:rStyle w:val="Hyperlink"/>
@@ -1352,7 +1352,7 @@
                 <w:noProof/>
                 <w:webHidden/>
               </w:rPr>
-              <w:instrText xml:space="preserve"> PAGEREF _Toc211263868 \h </w:instrText>
+              <w:instrText xml:space="preserve"> PAGEREF _Toc211267107 \h </w:instrText>
             </w:r>
             <w:r>
               <w:rPr>
@@ -1395,7 +1395,7 @@
               <w:noProof/>
             </w:rPr>
           </w:pPr>
-          <w:hyperlink w:anchor="_Toc211263869" w:history="1">
+          <w:hyperlink w:anchor="_Toc211267108" w:history="1">
             <w:r>
               <w:rPr>
                 <w:rStyle w:val="Hyperlink"/>
@@ -1440,7 +1440,7 @@
                 <w:noProof/>
                 <w:webHidden/>
               </w:rPr>
-              <w:instrText xml:space="preserve"> PAGEREF _Toc211263869 \h </w:instrText>
+              <w:instrText xml:space="preserve"> PAGEREF _Toc211267108 \h </w:instrText>
             </w:r>
             <w:r>
               <w:rPr>
@@ -1483,7 +1483,7 @@
               <w:noProof/>
             </w:rPr>
           </w:pPr>
-          <w:hyperlink w:anchor="_Toc211263870" w:history="1">
+          <w:hyperlink w:anchor="_Toc211267109" w:history="1">
             <w:r>
               <w:rPr>
                 <w:rStyle w:val="Hyperlink"/>
@@ -1528,7 +1528,7 @@
                 <w:noProof/>
                 <w:webHidden/>
               </w:rPr>
-              <w:instrText xml:space="preserve"> PAGEREF _Toc211263870 \h </w:instrText>
+              <w:instrText xml:space="preserve"> PAGEREF _Toc211267109 \h </w:instrText>
             </w:r>
             <w:r>
               <w:rPr>
@@ -1571,7 +1571,7 @@
               <w:noProof/>
             </w:rPr>
           </w:pPr>
-          <w:hyperlink w:anchor="_Toc211263871" w:history="1">
+          <w:hyperlink w:anchor="_Toc211267110" w:history="1">
             <w:r>
               <w:rPr>
                 <w:rStyle w:val="Hyperlink"/>
@@ -1616,7 +1616,7 @@
                 <w:noProof/>
                 <w:webHidden/>
               </w:rPr>
-              <w:instrText xml:space="preserve"> PAGEREF _Toc211263871 \h </w:instrText>
+              <w:instrText xml:space="preserve"> PAGEREF _Toc211267110 \h </w:instrText>
             </w:r>
             <w:r>
               <w:rPr>
@@ -1659,7 +1659,7 @@
               <w:noProof/>
             </w:rPr>
           </w:pPr>
-          <w:hyperlink w:anchor="_Toc211263872" w:history="1">
+          <w:hyperlink w:anchor="_Toc211267111" w:history="1">
             <w:r>
               <w:rPr>
                 <w:rStyle w:val="Hyperlink"/>
@@ -1704,7 +1704,7 @@
                 <w:noProof/>
                 <w:webHidden/>
               </w:rPr>
-              <w:instrText xml:space="preserve"> PAGEREF _Toc211263872 \h </w:instrText>
+              <w:instrText xml:space="preserve"> PAGEREF _Toc211267111 \h </w:instrText>
             </w:r>
             <w:r>
               <w:rPr>
@@ -1747,7 +1747,7 @@
               <w:noProof/>
             </w:rPr>
           </w:pPr>
-          <w:hyperlink w:anchor="_Toc211263873" w:history="1">
+          <w:hyperlink w:anchor="_Toc211267112" w:history="1">
             <w:r>
               <w:rPr>
                 <w:rStyle w:val="Hyperlink"/>
@@ -1792,7 +1792,7 @@
                 <w:noProof/>
                 <w:webHidden/>
               </w:rPr>
-              <w:instrText xml:space="preserve"> PAGEREF _Toc211263873 \h </w:instrText>
+              <w:instrText xml:space="preserve"> PAGEREF _Toc211267112 \h </w:instrText>
             </w:r>
             <w:r>
               <w:rPr>
@@ -1835,7 +1835,7 @@
               <w:noProof/>
             </w:rPr>
           </w:pPr>
-          <w:hyperlink w:anchor="_Toc211263874" w:history="1">
+          <w:hyperlink w:anchor="_Toc211267113" w:history="1">
             <w:r>
               <w:rPr>
                 <w:rStyle w:val="Hyperlink"/>
@@ -1880,7 +1880,7 @@
                 <w:noProof/>
                 <w:webHidden/>
               </w:rPr>
-              <w:instrText xml:space="preserve"> PAGEREF _Toc211263874 \h </w:instrText>
+              <w:instrText xml:space="preserve"> PAGEREF _Toc211267113 \h </w:instrText>
             </w:r>
             <w:r>
               <w:rPr>
@@ -1923,7 +1923,7 @@
               <w:noProof/>
             </w:rPr>
           </w:pPr>
-          <w:hyperlink w:anchor="_Toc211263875" w:history="1">
+          <w:hyperlink w:anchor="_Toc211267114" w:history="1">
             <w:r>
               <w:rPr>
                 <w:rStyle w:val="Hyperlink"/>
@@ -1968,7 +1968,7 @@
                 <w:noProof/>
                 <w:webHidden/>
               </w:rPr>
-              <w:instrText xml:space="preserve"> PAGEREF _Toc211263875 \h </w:instrText>
+              <w:instrText xml:space="preserve"> PAGEREF _Toc211267114 \h </w:instrText>
             </w:r>
             <w:r>
               <w:rPr>
@@ -2011,7 +2011,7 @@
               <w:noProof/>
             </w:rPr>
           </w:pPr>
-          <w:hyperlink w:anchor="_Toc211263876" w:history="1">
+          <w:hyperlink w:anchor="_Toc211267115" w:history="1">
             <w:r>
               <w:rPr>
                 <w:rStyle w:val="Hyperlink"/>
@@ -2056,7 +2056,7 @@
                 <w:noProof/>
                 <w:webHidden/>
               </w:rPr>
-              <w:instrText xml:space="preserve"> PAGEREF _Toc211263876 \h </w:instrText>
+              <w:instrText xml:space="preserve"> PAGEREF _Toc211267115 \h </w:instrText>
             </w:r>
             <w:r>
               <w:rPr>
@@ -2099,7 +2099,7 @@
               <w:noProof/>
             </w:rPr>
           </w:pPr>
-          <w:hyperlink w:anchor="_Toc211263877" w:history="1">
+          <w:hyperlink w:anchor="_Toc211267116" w:history="1">
             <w:r>
               <w:rPr>
                 <w:rStyle w:val="Hyperlink"/>
@@ -2144,7 +2144,7 @@
                 <w:noProof/>
                 <w:webHidden/>
               </w:rPr>
-              <w:instrText xml:space="preserve"> PAGEREF _Toc211263877 \h </w:instrText>
+              <w:instrText xml:space="preserve"> PAGEREF _Toc211267116 \h </w:instrText>
             </w:r>
             <w:r>
               <w:rPr>
@@ -2187,7 +2187,7 @@
               <w:noProof/>
             </w:rPr>
           </w:pPr>
-          <w:hyperlink w:anchor="_Toc211263878" w:history="1">
+          <w:hyperlink w:anchor="_Toc211267117" w:history="1">
             <w:r>
               <w:rPr>
                 <w:rStyle w:val="Hyperlink"/>
@@ -2232,7 +2232,7 @@
                 <w:noProof/>
                 <w:webHidden/>
               </w:rPr>
-              <w:instrText xml:space="preserve"> PAGEREF _Toc211263878 \h </w:instrText>
+              <w:instrText xml:space="preserve"> PAGEREF _Toc211267117 \h </w:instrText>
             </w:r>
             <w:r>
               <w:rPr>
@@ -2275,7 +2275,7 @@
               <w:noProof/>
             </w:rPr>
           </w:pPr>
-          <w:hyperlink w:anchor="_Toc211263879" w:history="1">
+          <w:hyperlink w:anchor="_Toc211267118" w:history="1">
             <w:r>
               <w:rPr>
                 <w:rStyle w:val="Hyperlink"/>
@@ -2320,7 +2320,7 @@
                 <w:noProof/>
                 <w:webHidden/>
               </w:rPr>
-              <w:instrText xml:space="preserve"> PAGEREF _Toc211263879 \h </w:instrText>
+              <w:instrText xml:space="preserve"> PAGEREF _Toc211267118 \h </w:instrText>
             </w:r>
             <w:r>
               <w:rPr>
@@ -2363,7 +2363,7 @@
               <w:noProof/>
             </w:rPr>
           </w:pPr>
-          <w:hyperlink w:anchor="_Toc211263880" w:history="1">
+          <w:hyperlink w:anchor="_Toc211267119" w:history="1">
             <w:r>
               <w:rPr>
                 <w:rStyle w:val="Hyperlink"/>
@@ -2408,7 +2408,7 @@
                 <w:noProof/>
                 <w:webHidden/>
               </w:rPr>
-              <w:instrText xml:space="preserve"> PAGEREF _Toc211263880 \h </w:instrText>
+              <w:instrText xml:space="preserve"> PAGEREF _Toc211267119 \h </w:instrText>
             </w:r>
             <w:r>
               <w:rPr>
@@ -2451,7 +2451,7 @@
               <w:noProof/>
             </w:rPr>
           </w:pPr>
-          <w:hyperlink w:anchor="_Toc211263881" w:history="1">
+          <w:hyperlink w:anchor="_Toc211267120" w:history="1">
             <w:r>
               <w:rPr>
                 <w:rStyle w:val="Hyperlink"/>
@@ -2496,7 +2496,7 @@
                 <w:noProof/>
                 <w:webHidden/>
               </w:rPr>
-              <w:instrText xml:space="preserve"> PAGEREF _Toc211263881 \h </w:instrText>
+              <w:instrText xml:space="preserve"> PAGEREF _Toc211267120 \h </w:instrText>
             </w:r>
             <w:r>
               <w:rPr>
@@ -2539,7 +2539,7 @@
               <w:noProof/>
             </w:rPr>
           </w:pPr>
-          <w:hyperlink w:anchor="_Toc211263882" w:history="1">
+          <w:hyperlink w:anchor="_Toc211267121" w:history="1">
             <w:r>
               <w:rPr>
                 <w:rStyle w:val="Hyperlink"/>
@@ -2584,7 +2584,7 @@
                 <w:noProof/>
                 <w:webHidden/>
               </w:rPr>
-              <w:instrText xml:space="preserve"> PAGEREF _Toc211263882 \h </w:instrText>
+              <w:instrText xml:space="preserve"> PAGEREF _Toc211267121 \h </w:instrText>
             </w:r>
             <w:r>
               <w:rPr>
@@ -2670,7 +2670,7 @@
           <w:bCs/>
         </w:rPr>
       </w:pPr>
-      <w:bookmarkStart w:id="0" w:name="_Toc211263854"/>
+      <w:bookmarkStart w:id="0" w:name="_Toc211267093"/>
       <w:r>
         <w:rPr>
           <w:b/>
@@ -2694,7 +2694,7 @@
           <w:bCs/>
         </w:rPr>
       </w:pPr>
-      <w:bookmarkStart w:id="1" w:name="_Toc211263855"/>
+      <w:bookmarkStart w:id="1" w:name="_Toc211267094"/>
       <w:r>
         <w:rPr>
           <w:b/>
@@ -2717,7 +2717,7 @@
           <w:bCs/>
         </w:rPr>
       </w:pPr>
-      <w:bookmarkStart w:id="2" w:name="_Toc211263856"/>
+      <w:bookmarkStart w:id="2" w:name="_Toc211267095"/>
       <w:r>
         <w:rPr>
           <w:b/>
@@ -2787,7 +2787,7 @@
           <w:bCs/>
         </w:rPr>
       </w:pPr>
-      <w:bookmarkStart w:id="3" w:name="_Toc211263857"/>
+      <w:bookmarkStart w:id="3" w:name="_Toc211267096"/>
       <w:r>
         <w:rPr>
           <w:b/>
@@ -2853,7 +2853,7 @@
           <w:bCs/>
         </w:rPr>
       </w:pPr>
-      <w:bookmarkStart w:id="4" w:name="_Toc211263858"/>
+      <w:bookmarkStart w:id="4" w:name="_Toc211267097"/>
       <w:r>
         <w:rPr>
           <w:b/>
@@ -2954,7 +2954,7 @@
           <w:bCs/>
         </w:rPr>
       </w:pPr>
-      <w:bookmarkStart w:id="5" w:name="_Toc211263859"/>
+      <w:bookmarkStart w:id="5" w:name="_Toc211267098"/>
       <w:r>
         <w:rPr>
           <w:b/>
@@ -3098,7 +3098,7 @@
           <w:bCs/>
         </w:rPr>
       </w:pPr>
-      <w:bookmarkStart w:id="6" w:name="_Toc211263860"/>
+      <w:bookmarkStart w:id="6" w:name="_Toc211267099"/>
       <w:r>
         <w:rPr>
           <w:b/>
@@ -3173,7 +3173,7 @@
           <w:bCs/>
         </w:rPr>
       </w:pPr>
-      <w:bookmarkStart w:id="7" w:name="_Toc211263861"/>
+      <w:bookmarkStart w:id="7" w:name="_Toc211267100"/>
       <w:r>
         <w:rPr>
           <w:b/>
@@ -3220,7 +3220,7 @@
           <w:bCs/>
         </w:rPr>
       </w:pPr>
-      <w:bookmarkStart w:id="8" w:name="_Toc211263862"/>
+      <w:bookmarkStart w:id="8" w:name="_Toc211267101"/>
       <w:r>
         <w:rPr>
           <w:b/>
@@ -3263,7 +3263,7 @@
           <w:bCs/>
         </w:rPr>
       </w:pPr>
-      <w:bookmarkStart w:id="9" w:name="_Toc211263863"/>
+      <w:bookmarkStart w:id="9" w:name="_Toc211267102"/>
       <w:r>
         <w:rPr>
           <w:b/>
@@ -3321,7 +3321,7 @@
           <w:bCs/>
         </w:rPr>
       </w:pPr>
-      <w:bookmarkStart w:id="10" w:name="_Toc211263864"/>
+      <w:bookmarkStart w:id="10" w:name="_Toc211267103"/>
       <w:r>
         <w:rPr>
           <w:b/>
@@ -3368,7 +3368,7 @@
           <w:bCs/>
         </w:rPr>
       </w:pPr>
-      <w:bookmarkStart w:id="11" w:name="_Toc211263865"/>
+      <w:bookmarkStart w:id="11" w:name="_Toc211267104"/>
       <w:r>
         <w:rPr>
           <w:b/>
@@ -3414,7 +3414,7 @@
           <w:bCs/>
         </w:rPr>
       </w:pPr>
-      <w:bookmarkStart w:id="12" w:name="_Toc211263866"/>
+      <w:bookmarkStart w:id="12" w:name="_Toc211267105"/>
       <w:r>
         <w:rPr>
           <w:b/>
@@ -3473,7 +3473,7 @@
           <w:bCs/>
         </w:rPr>
       </w:pPr>
-      <w:bookmarkStart w:id="13" w:name="_Toc211263867"/>
+      <w:bookmarkStart w:id="13" w:name="_Toc211267106"/>
       <w:r>
         <w:rPr>
           <w:b/>
@@ -3520,7 +3520,7 @@
           <w:bCs/>
         </w:rPr>
       </w:pPr>
-      <w:bookmarkStart w:id="14" w:name="_Toc211263868"/>
+      <w:bookmarkStart w:id="14" w:name="_Toc211267107"/>
       <w:r>
         <w:rPr>
           <w:b/>
@@ -3550,7 +3550,7 @@
           <w:bCs/>
         </w:rPr>
       </w:pPr>
-      <w:bookmarkStart w:id="15" w:name="_Toc211263869"/>
+      <w:bookmarkStart w:id="15" w:name="_Toc211267108"/>
       <w:r>
         <w:rPr>
           <w:b/>
@@ -3724,7 +3724,7 @@
           <w:bCs/>
         </w:rPr>
       </w:pPr>
-      <w:bookmarkStart w:id="16" w:name="_Toc211263870"/>
+      <w:bookmarkStart w:id="16" w:name="_Toc211267109"/>
       <w:r>
         <w:rPr>
           <w:b/>
@@ -4418,7 +4418,7 @@
           <w:bCs/>
         </w:rPr>
       </w:pPr>
-      <w:bookmarkStart w:id="17" w:name="_Toc211263871"/>
+      <w:bookmarkStart w:id="17" w:name="_Toc211267110"/>
       <w:r>
         <w:rPr>
           <w:b/>
@@ -5479,7 +5479,7 @@
           <w:bCs/>
         </w:rPr>
       </w:pPr>
-      <w:bookmarkStart w:id="18" w:name="_Toc211263872"/>
+      <w:bookmarkStart w:id="18" w:name="_Toc211267111"/>
       <w:r>
         <w:rPr>
           <w:b/>
@@ -6944,7 +6944,7 @@
           <w:bCs/>
         </w:rPr>
       </w:pPr>
-      <w:bookmarkStart w:id="19" w:name="_Toc211263873"/>
+      <w:bookmarkStart w:id="19" w:name="_Toc211267112"/>
       <w:r>
         <w:rPr>
           <w:b/>
@@ -6967,7 +6967,7 @@
           <w:bCs/>
         </w:rPr>
       </w:pPr>
-      <w:bookmarkStart w:id="20" w:name="_Toc211263874"/>
+      <w:bookmarkStart w:id="20" w:name="_Toc211267113"/>
       <w:r>
         <w:rPr>
           <w:b/>
@@ -7954,7 +7954,7 @@
           <w:bCs/>
         </w:rPr>
       </w:pPr>
-      <w:bookmarkStart w:id="21" w:name="_Toc211263875"/>
+      <w:bookmarkStart w:id="21" w:name="_Toc211267114"/>
       <w:r>
         <w:rPr>
           <w:b/>
@@ -8482,7 +8482,7 @@
           <w:bCs/>
         </w:rPr>
       </w:pPr>
-      <w:bookmarkStart w:id="22" w:name="_Toc211263876"/>
+      <w:bookmarkStart w:id="22" w:name="_Toc211267115"/>
       <w:r>
         <w:rPr>
           <w:b/>
@@ -8997,7 +8997,7 @@
           <w:bCs/>
         </w:rPr>
       </w:pPr>
-      <w:bookmarkStart w:id="23" w:name="_Toc211263877"/>
+      <w:bookmarkStart w:id="23" w:name="_Toc211267116"/>
       <w:r>
         <w:rPr>
           <w:b/>
@@ -9020,7 +9020,7 @@
           <w:bCs/>
         </w:rPr>
       </w:pPr>
-      <w:bookmarkStart w:id="24" w:name="_Toc211263878"/>
+      <w:bookmarkStart w:id="24" w:name="_Toc211267117"/>
       <w:r>
         <w:rPr>
           <w:rFonts w:hint="eastAsia"/>
@@ -9186,7 +9186,7 @@
           <w:bCs/>
         </w:rPr>
       </w:pPr>
-      <w:bookmarkStart w:id="25" w:name="_Toc211263879"/>
+      <w:bookmarkStart w:id="25" w:name="_Toc211267118"/>
       <w:r>
         <w:rPr>
           <w:rFonts w:hint="eastAsia"/>
@@ -9367,7 +9367,7 @@
           <w:bCs/>
         </w:rPr>
       </w:pPr>
-      <w:bookmarkStart w:id="26" w:name="_Toc211263880"/>
+      <w:bookmarkStart w:id="26" w:name="_Toc211267119"/>
       <w:r>
         <w:rPr>
           <w:b/>
@@ -9390,7 +9390,7 @@
           <w:bCs/>
         </w:rPr>
       </w:pPr>
-      <w:bookmarkStart w:id="27" w:name="_Toc211263881"/>
+      <w:bookmarkStart w:id="27" w:name="_Toc211267120"/>
       <w:r>
         <w:rPr>
           <w:b/>
@@ -9543,7 +9543,7 @@
           <w:bCs/>
         </w:rPr>
       </w:pPr>
-      <w:bookmarkStart w:id="28" w:name="_Toc211263882"/>
+      <w:bookmarkStart w:id="28" w:name="_Toc211267121"/>
       <w:r>
         <w:rPr>
           <w:b/>

</xml_diff>

<commit_message>
fix: defining new locators and pages extended from common
</commit_message>
<xml_diff>
--- a/doc/Tìm hiểu về Playwright nâng cao.docx
+++ b/doc/Tìm hiểu về Playwright nâng cao.docx
@@ -5742,7 +5742,10 @@
         <w:t>Contains(): hữu dụng khi giá trị thuộc tính chỉ biết được 1 phần hoặc thay đổi linh động.</w:t>
       </w:r>
       <w:r>
-        <w:t xml:space="preserve"> Syntax: //tagname[@attribute='value']</w:t>
+        <w:t xml:space="preserve"> Syntax: </w:t>
+      </w:r>
+      <w:r>
+        <w:t>//tagname[contains(@attribute,'partialValue')]</w:t>
       </w:r>
     </w:p>
     <w:p>
@@ -5955,7 +5958,13 @@
         </w:numPr>
       </w:pPr>
       <w:r>
-        <w:t xml:space="preserve">Following-sibling: siblings là những node cùng chung 1 node cha hoặc ở cùng cấp. Do đó, cách này sẽ trả về node phía sau node hiện tại nhưng ở cùng cấp. VD: </w:t>
+        <w:t xml:space="preserve">Following-sibling: siblings là những node cùng chung 1 node cha hoặc ở cùng cấp. Do đó, cách này sẽ trả về </w:t>
+      </w:r>
+      <w:r>
+        <w:t xml:space="preserve">các </w:t>
+      </w:r>
+      <w:r>
+        <w:t xml:space="preserve">node phía sau node hiện tại nhưng ở cùng cấp. VD: </w:t>
       </w:r>
       <w:r>
         <w:t>//tagname[@attribute=’value’]//following-sibiling::tagname</w:t>
@@ -6016,6 +6025,32 @@
         </w:numPr>
       </w:pPr>
       <w:r>
+        <w:t xml:space="preserve">Preceding-sibling: truy xuất tất cả node ở cùng cấp nhưng trước node hiện tại. Syntax: </w:t>
+      </w:r>
+      <w:r>
+        <w:t>//tagname[@attribute=’value’]//preceding-sibling::tagname</w:t>
+      </w:r>
+    </w:p>
+    <w:p>
+      <w:pPr>
+        <w:ind w:left="1080"/>
+      </w:pPr>
+      <w:r>
+        <w:t xml:space="preserve">VD: </w:t>
+      </w:r>
+      <w:r>
+        <w:t>//div[contains(@class,'custom__border')]//preceding-sibling::div</w:t>
+      </w:r>
+    </w:p>
+    <w:p>
+      <w:pPr>
+        <w:pStyle w:val="ListParagraph"/>
+        <w:numPr>
+          <w:ilvl w:val="1"/>
+          <w:numId w:val="4"/>
+        </w:numPr>
+      </w:pPr>
+      <w:r>
         <w:t>Child: được sử dụng để định vị các phần tử con của một node cụ thể. Một trường hợp sử dụng phổ biến cho các tiếp cận này là để lặp qua dữ liệu trong table bằng cách di chuyển qua các hàng.</w:t>
       </w:r>
       <w:r>
@@ -6048,7 +6083,13 @@
         <w:t xml:space="preserve">Parent: được sử dụng để chọn node cha của node hiện tại trong XML hoặc HTML document. Syntax: </w:t>
       </w:r>
       <w:r>
-        <w:t>//div[@aria-labelledby='sign_up_with_google_label']//child::span</w:t>
+        <w:t>//tagname[@attribute=’value’]/</w:t>
+      </w:r>
+      <w:r>
+        <w:t>/</w:t>
+      </w:r>
+      <w:r>
+        <w:t>parent::tagname</w:t>
       </w:r>
     </w:p>
     <w:p>
@@ -6056,14 +6097,12 @@
         <w:ind w:left="1080"/>
       </w:pPr>
       <w:r>
+        <w:lastRenderedPageBreak/>
         <w:t xml:space="preserve">VD: </w:t>
       </w:r>
       <w:r>
         <w:t>//button[@data-testid='signup-button']//parent::div//preceding-sibling::div//input[@type='password']</w:t>
       </w:r>
-      <w:r>
-        <w:t>.</w:t>
-      </w:r>
     </w:p>
     <w:p>
       <w:pPr>
@@ -6074,25 +6113,189 @@
         </w:numPr>
       </w:pPr>
       <w:r>
+        <w:t>Decesdant: được sử dụng để chọn tất cả phần tử hậu duệ trong XML và HTML document. Gồm các con</w:t>
+      </w:r>
+      <w:r>
+        <w:t xml:space="preserve">, cháu từ nhiều cấp khác nhau trong cây DOM. Syntax: </w:t>
+      </w:r>
+      <w:r>
+        <w:t>//tagname[@attribute=’value’]//descendant::tagname</w:t>
+      </w:r>
+    </w:p>
+    <w:p>
+      <w:pPr>
+        <w:ind w:left="1080"/>
+      </w:pPr>
+      <w:r>
+        <w:t xml:space="preserve">VD: </w:t>
+      </w:r>
+      <w:r>
+        <w:t>//div[contains(@class,'overflow-hidden')]//descendant::span</w:t>
+      </w:r>
+    </w:p>
+    <w:p>
+      <w:pPr>
+        <w:pStyle w:val="ListParagraph"/>
+        <w:numPr>
+          <w:ilvl w:val="1"/>
+          <w:numId w:val="4"/>
+        </w:numPr>
+      </w:pPr>
+      <w:r>
+        <w:t xml:space="preserve">Ancestor: được sử dụng để chọn các tổ tiên của node hiện tại (từ nhiều cấp khác nhau). Syntax: </w:t>
+      </w:r>
+      <w:r>
+        <w:t>//tagname[@attribute=’value’]//ancestors::tagname</w:t>
+      </w:r>
+    </w:p>
+    <w:p>
+      <w:pPr>
+        <w:ind w:left="1080"/>
+      </w:pPr>
+      <w:r>
+        <w:t xml:space="preserve">VD: </w:t>
+      </w:r>
+      <w:r>
+        <w:t>//input[@type='password']//ancestor::div//input[@id='email']</w:t>
+      </w:r>
+    </w:p>
+    <w:p>
+      <w:pPr>
+        <w:pStyle w:val="ListParagraph"/>
+        <w:numPr>
+          <w:ilvl w:val="0"/>
+          <w:numId w:val="4"/>
+        </w:numPr>
+      </w:pPr>
+      <w:r>
+        <w:t xml:space="preserve">Best practices: </w:t>
+      </w:r>
+    </w:p>
+    <w:p>
+      <w:pPr>
+        <w:pStyle w:val="ListParagraph"/>
+        <w:numPr>
+          <w:ilvl w:val="1"/>
+          <w:numId w:val="4"/>
+        </w:numPr>
+      </w:pPr>
+      <w:r>
+        <w:rPr>
+          <w:rFonts w:hint="eastAsia"/>
+        </w:rPr>
+        <w:t>Ư</w:t>
+      </w:r>
+      <w:r>
+        <w:t>u tiên dùng Relative XPath hơn Absolute XPath: Sử dụng XPath tương đối (bắt đầu bằng //) thay vì đường dẫn tuyệt đối (/html/body/…) để giúp các locator vững chắc hơn khi giao diện thay đổi.</w:t>
+      </w:r>
+    </w:p>
+    <w:p>
+      <w:pPr>
+        <w:pStyle w:val="ListParagraph"/>
+        <w:numPr>
+          <w:ilvl w:val="1"/>
+          <w:numId w:val="4"/>
+        </w:numPr>
+      </w:pPr>
+      <w:r>
+        <w:t>Sử dụng thuộc tính độc nhất: Hướng tới các thuộc tính như id, name hoặc các thuộc tính tùy chỉnh data-* khi có thể để tạo locator ổn định và chính xác.</w:t>
+      </w:r>
+    </w:p>
+    <w:p>
+      <w:pPr>
+        <w:pStyle w:val="ListParagraph"/>
+        <w:numPr>
+          <w:ilvl w:val="1"/>
+          <w:numId w:val="4"/>
+        </w:numPr>
+      </w:pPr>
+      <w:r>
+        <w:t>Dùng hàm contains() để khớp một phần: Khi xử lý các thuộc tính động, dùng hàm contains() để tìm kiếm dựa trên giá trị thuộc tính chứa một phần chuỗi.</w:t>
+      </w:r>
+    </w:p>
+    <w:p>
+      <w:pPr>
+        <w:pStyle w:val="ListParagraph"/>
+        <w:numPr>
+          <w:ilvl w:val="1"/>
+          <w:numId w:val="4"/>
+        </w:numPr>
+      </w:pPr>
+      <w:r>
+        <w:t>Dùng hàm text() để khớp văn bản hiển thị: Nếu văn bản hiển thị của phần tử là duy nhất và nhất quán, dùng hàm text() để xác định phần tử dựa trên nội dung văn bản.</w:t>
+      </w:r>
+    </w:p>
+    <w:p>
+      <w:pPr>
+        <w:pStyle w:val="ListParagraph"/>
+        <w:numPr>
+          <w:ilvl w:val="1"/>
+          <w:numId w:val="4"/>
+        </w:numPr>
+      </w:pPr>
+      <w:r>
+        <w:t>Kết hợp nhiều điều kiện: Làm XPath cụ thể hơn bằng cách kết hợp các điều kiện với toán tử and hoặc or.</w:t>
+      </w:r>
+    </w:p>
+    <w:p>
+      <w:pPr>
+        <w:pStyle w:val="ListParagraph"/>
+        <w:numPr>
+          <w:ilvl w:val="1"/>
+          <w:numId w:val="4"/>
+        </w:numPr>
+      </w:pPr>
+      <w:r>
+        <w:t>Dùng starts-with() cho tiền tố động: Với các thuộc tính bắt đầu bằng một tiền tố cố định, dùng hàm starts-with() để tìm kiếm.</w:t>
+      </w:r>
+    </w:p>
+    <w:p>
+      <w:pPr>
+        <w:pStyle w:val="ListParagraph"/>
+        <w:numPr>
+          <w:ilvl w:val="1"/>
+          <w:numId w:val="4"/>
+        </w:numPr>
+      </w:pPr>
+      <w:r>
+        <w:t>Tránh dùng XPath dựa trên chỉ số khi có thể: Việc dùng chỉ số như (//div[@class=’item’]) dễ bị lỗi khi cấu trúc DOM thay đổi.</w:t>
+      </w:r>
+    </w:p>
+    <w:p>
+      <w:pPr>
+        <w:pStyle w:val="ListParagraph"/>
+        <w:numPr>
+          <w:ilvl w:val="1"/>
+          <w:numId w:val="4"/>
+        </w:numPr>
+      </w:pPr>
+      <w:r>
+        <w:t>Sử dụng XPath Axes khi cần thiết: Các trục như following-sibling::, parent::, ancestor:: giúp tìm phần tử trong các cấu trúc DOM phức tạp.</w:t>
+      </w:r>
+    </w:p>
+    <w:p>
+      <w:pPr>
+        <w:pStyle w:val="ListParagraph"/>
+        <w:numPr>
+          <w:ilvl w:val="1"/>
+          <w:numId w:val="4"/>
+        </w:numPr>
+      </w:pPr>
+      <w:r>
+        <w:t>Giữ XPath ngắn gọn và dễ đọc: Viết biểu thức ngắn, dễ hiểu và dễ bảo trì. Tránh các đường dẫn quá sâu hoặc phức tạp.</w:t>
+      </w:r>
+    </w:p>
+    <w:p>
+      <w:pPr>
+        <w:pStyle w:val="ListParagraph"/>
+        <w:numPr>
+          <w:ilvl w:val="1"/>
+          <w:numId w:val="4"/>
+        </w:numPr>
+      </w:pPr>
+      <w:r>
         <w:lastRenderedPageBreak/>
-        <w:t>Decesdant: được sử dụng để chọn tất cả phần tử hậu duệ trong XML và HTML document. Gồm các con</w:t>
-      </w:r>
-      <w:r>
-        <w:t xml:space="preserve">, cháu từ nhiều cấp khác nhau trong cây DOM. Syntax: </w:t>
-      </w:r>
-      <w:r>
-        <w:t>//tagname[@attribute=’value’]//descendant::tagname</w:t>
-      </w:r>
-    </w:p>
-    <w:p>
-      <w:pPr>
-        <w:ind w:left="1080"/>
-      </w:pPr>
-      <w:r>
-        <w:t xml:space="preserve">VD: </w:t>
-      </w:r>
-      <w:r>
-        <w:t>//div[contains(@class,'overflow-hidden')]//descendant::span</w:t>
+        <w:t>Kiểm tra XPath bằng DevTools của trình duyệt: Dùng các công cụ như XPath tester hoặc Chrome DevTools với lệnh $x("your_xpath") để kiểm tra và xác nhận biểu thức XPath trước khi dùng.</w:t>
       </w:r>
     </w:p>
     <w:p>
@@ -6104,171 +6307,6 @@
         </w:numPr>
       </w:pPr>
       <w:r>
-        <w:t xml:space="preserve">Ancestor: được sử dụng để chọn các tổ tiên của node hiện tại (từ nhiều cấp khác nhau). Syntax: </w:t>
-      </w:r>
-      <w:r>
-        <w:t>//tagname[@attribute=’value’]//ancestors::tagname</w:t>
-      </w:r>
-    </w:p>
-    <w:p>
-      <w:pPr>
-        <w:ind w:left="1080"/>
-      </w:pPr>
-      <w:r>
-        <w:t xml:space="preserve">VD: </w:t>
-      </w:r>
-      <w:r>
-        <w:t>//input[@type='password']//ancestor::div//input[@id='email']</w:t>
-      </w:r>
-    </w:p>
-    <w:p>
-      <w:pPr>
-        <w:pStyle w:val="ListParagraph"/>
-        <w:numPr>
-          <w:ilvl w:val="0"/>
-          <w:numId w:val="4"/>
-        </w:numPr>
-      </w:pPr>
-      <w:r>
-        <w:t xml:space="preserve">Best practices: </w:t>
-      </w:r>
-    </w:p>
-    <w:p>
-      <w:pPr>
-        <w:pStyle w:val="ListParagraph"/>
-        <w:numPr>
-          <w:ilvl w:val="1"/>
-          <w:numId w:val="4"/>
-        </w:numPr>
-      </w:pPr>
-      <w:r>
-        <w:rPr>
-          <w:rFonts w:hint="eastAsia"/>
-        </w:rPr>
-        <w:t>Ư</w:t>
-      </w:r>
-      <w:r>
-        <w:t>u tiên dùng Relative XPath hơn Absolute XPath: Sử dụng XPath tương đối (bắt đầu bằng //) thay vì đường dẫn tuyệt đối (/html/body/…) để giúp các locator vững chắc hơn khi giao diện thay đổi.</w:t>
-      </w:r>
-    </w:p>
-    <w:p>
-      <w:pPr>
-        <w:pStyle w:val="ListParagraph"/>
-        <w:numPr>
-          <w:ilvl w:val="1"/>
-          <w:numId w:val="4"/>
-        </w:numPr>
-      </w:pPr>
-      <w:r>
-        <w:t>Sử dụng thuộc tính độc nhất: Hướng tới các thuộc tính như id, name hoặc các thuộc tính tùy chỉnh data-* khi có thể để tạo locator ổn định và chính xác.</w:t>
-      </w:r>
-    </w:p>
-    <w:p>
-      <w:pPr>
-        <w:pStyle w:val="ListParagraph"/>
-        <w:numPr>
-          <w:ilvl w:val="1"/>
-          <w:numId w:val="4"/>
-        </w:numPr>
-      </w:pPr>
-      <w:r>
-        <w:t>Dùng hàm contains() để khớp một phần: Khi xử lý các thuộc tính động, dùng hàm contains() để tìm kiếm dựa trên giá trị thuộc tính chứa một phần chuỗi.</w:t>
-      </w:r>
-    </w:p>
-    <w:p>
-      <w:pPr>
-        <w:pStyle w:val="ListParagraph"/>
-        <w:numPr>
-          <w:ilvl w:val="1"/>
-          <w:numId w:val="4"/>
-        </w:numPr>
-      </w:pPr>
-      <w:r>
-        <w:t>Dùng hàm text() để khớp văn bản hiển thị: Nếu văn bản hiển thị của phần tử là duy nhất và nhất quán, dùng hàm text() để xác định phần tử dựa trên nội dung văn bản.</w:t>
-      </w:r>
-    </w:p>
-    <w:p>
-      <w:pPr>
-        <w:pStyle w:val="ListParagraph"/>
-        <w:numPr>
-          <w:ilvl w:val="1"/>
-          <w:numId w:val="4"/>
-        </w:numPr>
-      </w:pPr>
-      <w:r>
-        <w:t>Kết hợp nhiều điều kiện: Làm XPath cụ thể hơn bằng cách kết hợp các điều kiện với toán tử and hoặc or.</w:t>
-      </w:r>
-    </w:p>
-    <w:p>
-      <w:pPr>
-        <w:pStyle w:val="ListParagraph"/>
-        <w:numPr>
-          <w:ilvl w:val="1"/>
-          <w:numId w:val="4"/>
-        </w:numPr>
-      </w:pPr>
-      <w:r>
-        <w:t>Dùng starts-with() cho tiền tố động: Với các thuộc tính bắt đầu bằng một tiền tố cố định, dùng hàm starts-with() để tìm kiếm.</w:t>
-      </w:r>
-    </w:p>
-    <w:p>
-      <w:pPr>
-        <w:pStyle w:val="ListParagraph"/>
-        <w:numPr>
-          <w:ilvl w:val="1"/>
-          <w:numId w:val="4"/>
-        </w:numPr>
-      </w:pPr>
-      <w:r>
-        <w:t>Tránh dùng XPath dựa trên chỉ số khi có thể: Việc dùng chỉ số như (//div[@class=’item’]) dễ bị lỗi khi cấu trúc DOM thay đổi.</w:t>
-      </w:r>
-    </w:p>
-    <w:p>
-      <w:pPr>
-        <w:pStyle w:val="ListParagraph"/>
-        <w:numPr>
-          <w:ilvl w:val="1"/>
-          <w:numId w:val="4"/>
-        </w:numPr>
-      </w:pPr>
-      <w:r>
-        <w:t>Sử dụng XPath Axes khi cần thiết: Các trục như following-sibling::, parent::, ancestor:: giúp tìm phần tử trong các cấu trúc DOM phức tạp.</w:t>
-      </w:r>
-    </w:p>
-    <w:p>
-      <w:pPr>
-        <w:pStyle w:val="ListParagraph"/>
-        <w:numPr>
-          <w:ilvl w:val="1"/>
-          <w:numId w:val="4"/>
-        </w:numPr>
-      </w:pPr>
-      <w:r>
-        <w:t>Giữ XPath ngắn gọn và dễ đọc: Viết biểu thức ngắn, dễ hiểu và dễ bảo trì. Tránh các đường dẫn quá sâu hoặc phức tạp.</w:t>
-      </w:r>
-    </w:p>
-    <w:p>
-      <w:pPr>
-        <w:pStyle w:val="ListParagraph"/>
-        <w:numPr>
-          <w:ilvl w:val="1"/>
-          <w:numId w:val="4"/>
-        </w:numPr>
-      </w:pPr>
-      <w:r>
-        <w:t>Kiểm tra XPath bằng DevTools của trình duyệt: Dùng các công cụ như XPath tester hoặc Chrome DevTools với lệnh $x("your_xpath") để kiểm tra và xác nhận biểu thức XPath trước khi dùng.</w:t>
-      </w:r>
-    </w:p>
-    <w:p>
-      <w:pPr>
-        <w:pStyle w:val="ListParagraph"/>
-        <w:numPr>
-          <w:ilvl w:val="1"/>
-          <w:numId w:val="4"/>
-        </w:numPr>
-      </w:pPr>
-      <w:r>
-        <w:lastRenderedPageBreak/>
         <w:t>Tận dụng thuộc tính dữ liệu tùy chỉnh: Ưu tiên dùng các thuộc tính như data-testid, data-role hoặc các thuộc tính data-* khác vì chúng được thiết kế cho việc tự động hóa.</w:t>
       </w:r>
     </w:p>
@@ -6569,6 +6607,7 @@
         </w:numPr>
       </w:pPr>
       <w:r>
+        <w:lastRenderedPageBreak/>
         <w:t xml:space="preserve">^= bắt đầu với (starts with): </w:t>
       </w:r>
       <w:r>
@@ -6614,7 +6653,6 @@
         </w:numPr>
       </w:pPr>
       <w:r>
-        <w:lastRenderedPageBreak/>
         <w:t>So sánh Xpath và CSS Selector</w:t>
       </w:r>
     </w:p>
@@ -7105,14 +7143,14 @@
           </w:tcPr>
           <w:p>
             <w:r>
-              <w:t>Khi forbidOnly được bật (true), nếu trong mã nguồn còn test nào sử dụng test.only (có nghĩa là chỉ chạy test đó mà bỏ qua test khác), Playwright sẽ báo lỗi và thoát khi chạy test</w:t>
-            </w:r>
-            <w:r>
-              <w:t xml:space="preserve">, giúp tránh việc </w:t>
+              <w:t xml:space="preserve">Khi forbidOnly được bật (true), nếu trong mã nguồn còn test nào sử dụng test.only (có nghĩa là chỉ chạy test đó mà bỏ qua test khác), Playwright sẽ báo </w:t>
             </w:r>
             <w:r>
               <w:lastRenderedPageBreak/>
-              <w:t>vô tình chỉ chạy một vài test mà bỏ sót phần lớn các test khác.</w:t>
+              <w:t>lỗi và thoát khi chạy test</w:t>
+            </w:r>
+            <w:r>
+              <w:t>, giúp tránh việc vô tình chỉ chạy một vài test mà bỏ sót phần lớn các test khác.</w:t>
             </w:r>
           </w:p>
         </w:tc>
@@ -7914,6 +7952,7 @@
           </w:p>
           <w:p>
             <w:r>
+              <w:lastRenderedPageBreak/>
               <w:t xml:space="preserve">    toHaveScreenshot: {</w:t>
             </w:r>
           </w:p>
@@ -7929,7 +7968,6 @@
           </w:p>
           <w:p>
             <w:r>
-              <w:lastRenderedPageBreak/>
               <w:t xml:space="preserve">      maxDiffPixelRatio: 0.01 // tỷ lệ điểm ảnh khác tối đa</w:t>
             </w:r>
           </w:p>

</xml_diff>

<commit_message>
update: update the final report file
</commit_message>
<xml_diff>
--- a/doc/Tìm hiểu về Playwright nâng cao.docx
+++ b/doc/Tìm hiểu về Playwright nâng cao.docx
@@ -8867,30 +8867,14 @@
           <w:ilvl w:val="0"/>
           <w:numId w:val="4"/>
         </w:numPr>
-        <w:rPr>
-          <w:b/>
-          <w:bCs/>
-        </w:rPr>
-      </w:pPr>
-      <w:r>
-        <w:rPr>
-          <w:b/>
-          <w:bCs/>
-        </w:rPr>
+      </w:pPr>
+      <w:r>
         <w:t>Playwright inspector: use --debug to open inspector. Or adding a</w:t>
       </w:r>
       <w:r>
-        <w:rPr>
-          <w:b/>
-          <w:bCs/>
-        </w:rPr>
         <w:t>wait</w:t>
       </w:r>
       <w:r>
-        <w:rPr>
-          <w:b/>
-          <w:bCs/>
-        </w:rPr>
         <w:t xml:space="preserve"> page.pause() can also have the same result.</w:t>
       </w:r>
     </w:p>

</xml_diff>

<commit_message>
choir: delete irrelevant files
</commit_message>
<xml_diff>
--- a/doc/Tìm hiểu về Playwright nâng cao.docx
+++ b/doc/Tìm hiểu về Playwright nâng cao.docx
@@ -75,7 +75,7 @@
           <w:r>
             <w:fldChar w:fldCharType="separate"/>
           </w:r>
-          <w:hyperlink w:anchor="_Toc211267093" w:history="1">
+          <w:hyperlink w:anchor="_Toc211437907" w:history="1">
             <w:r>
               <w:rPr>
                 <w:rStyle w:val="Hyperlink"/>
@@ -120,7 +120,7 @@
                 <w:noProof/>
                 <w:webHidden/>
               </w:rPr>
-              <w:instrText xml:space="preserve"> PAGEREF _Toc211267093 \h </w:instrText>
+              <w:instrText xml:space="preserve"> PAGEREF _Toc211437907 \h </w:instrText>
             </w:r>
             <w:r>
               <w:rPr>
@@ -163,7 +163,7 @@
               <w:noProof/>
             </w:rPr>
           </w:pPr>
-          <w:hyperlink w:anchor="_Toc211267094" w:history="1">
+          <w:hyperlink w:anchor="_Toc211437908" w:history="1">
             <w:r>
               <w:rPr>
                 <w:rStyle w:val="Hyperlink"/>
@@ -208,7 +208,7 @@
                 <w:noProof/>
                 <w:webHidden/>
               </w:rPr>
-              <w:instrText xml:space="preserve"> PAGEREF _Toc211267094 \h </w:instrText>
+              <w:instrText xml:space="preserve"> PAGEREF _Toc211437908 \h </w:instrText>
             </w:r>
             <w:r>
               <w:rPr>
@@ -251,7 +251,7 @@
               <w:noProof/>
             </w:rPr>
           </w:pPr>
-          <w:hyperlink w:anchor="_Toc211267095" w:history="1">
+          <w:hyperlink w:anchor="_Toc211437909" w:history="1">
             <w:r>
               <w:rPr>
                 <w:rStyle w:val="Hyperlink"/>
@@ -296,7 +296,7 @@
                 <w:noProof/>
                 <w:webHidden/>
               </w:rPr>
-              <w:instrText xml:space="preserve"> PAGEREF _Toc211267095 \h </w:instrText>
+              <w:instrText xml:space="preserve"> PAGEREF _Toc211437909 \h </w:instrText>
             </w:r>
             <w:r>
               <w:rPr>
@@ -339,7 +339,7 @@
               <w:noProof/>
             </w:rPr>
           </w:pPr>
-          <w:hyperlink w:anchor="_Toc211267096" w:history="1">
+          <w:hyperlink w:anchor="_Toc211437910" w:history="1">
             <w:r>
               <w:rPr>
                 <w:rStyle w:val="Hyperlink"/>
@@ -384,7 +384,7 @@
                 <w:noProof/>
                 <w:webHidden/>
               </w:rPr>
-              <w:instrText xml:space="preserve"> PAGEREF _Toc211267096 \h </w:instrText>
+              <w:instrText xml:space="preserve"> PAGEREF _Toc211437910 \h </w:instrText>
             </w:r>
             <w:r>
               <w:rPr>
@@ -427,7 +427,7 @@
               <w:noProof/>
             </w:rPr>
           </w:pPr>
-          <w:hyperlink w:anchor="_Toc211267097" w:history="1">
+          <w:hyperlink w:anchor="_Toc211437911" w:history="1">
             <w:r>
               <w:rPr>
                 <w:rStyle w:val="Hyperlink"/>
@@ -472,7 +472,7 @@
                 <w:noProof/>
                 <w:webHidden/>
               </w:rPr>
-              <w:instrText xml:space="preserve"> PAGEREF _Toc211267097 \h </w:instrText>
+              <w:instrText xml:space="preserve"> PAGEREF _Toc211437911 \h </w:instrText>
             </w:r>
             <w:r>
               <w:rPr>
@@ -515,7 +515,7 @@
               <w:noProof/>
             </w:rPr>
           </w:pPr>
-          <w:hyperlink w:anchor="_Toc211267098" w:history="1">
+          <w:hyperlink w:anchor="_Toc211437912" w:history="1">
             <w:r>
               <w:rPr>
                 <w:rStyle w:val="Hyperlink"/>
@@ -560,7 +560,7 @@
                 <w:noProof/>
                 <w:webHidden/>
               </w:rPr>
-              <w:instrText xml:space="preserve"> PAGEREF _Toc211267098 \h </w:instrText>
+              <w:instrText xml:space="preserve"> PAGEREF _Toc211437912 \h </w:instrText>
             </w:r>
             <w:r>
               <w:rPr>
@@ -603,7 +603,7 @@
               <w:noProof/>
             </w:rPr>
           </w:pPr>
-          <w:hyperlink w:anchor="_Toc211267099" w:history="1">
+          <w:hyperlink w:anchor="_Toc211437913" w:history="1">
             <w:r>
               <w:rPr>
                 <w:rStyle w:val="Hyperlink"/>
@@ -648,7 +648,7 @@
                 <w:noProof/>
                 <w:webHidden/>
               </w:rPr>
-              <w:instrText xml:space="preserve"> PAGEREF _Toc211267099 \h </w:instrText>
+              <w:instrText xml:space="preserve"> PAGEREF _Toc211437913 \h </w:instrText>
             </w:r>
             <w:r>
               <w:rPr>
@@ -691,7 +691,7 @@
               <w:noProof/>
             </w:rPr>
           </w:pPr>
-          <w:hyperlink w:anchor="_Toc211267100" w:history="1">
+          <w:hyperlink w:anchor="_Toc211437914" w:history="1">
             <w:r>
               <w:rPr>
                 <w:rStyle w:val="Hyperlink"/>
@@ -736,7 +736,7 @@
                 <w:noProof/>
                 <w:webHidden/>
               </w:rPr>
-              <w:instrText xml:space="preserve"> PAGEREF _Toc211267100 \h </w:instrText>
+              <w:instrText xml:space="preserve"> PAGEREF _Toc211437914 \h </w:instrText>
             </w:r>
             <w:r>
               <w:rPr>
@@ -779,7 +779,7 @@
               <w:noProof/>
             </w:rPr>
           </w:pPr>
-          <w:hyperlink w:anchor="_Toc211267101" w:history="1">
+          <w:hyperlink w:anchor="_Toc211437915" w:history="1">
             <w:r>
               <w:rPr>
                 <w:rStyle w:val="Hyperlink"/>
@@ -824,7 +824,7 @@
                 <w:noProof/>
                 <w:webHidden/>
               </w:rPr>
-              <w:instrText xml:space="preserve"> PAGEREF _Toc211267101 \h </w:instrText>
+              <w:instrText xml:space="preserve"> PAGEREF _Toc211437915 \h </w:instrText>
             </w:r>
             <w:r>
               <w:rPr>
@@ -867,7 +867,7 @@
               <w:noProof/>
             </w:rPr>
           </w:pPr>
-          <w:hyperlink w:anchor="_Toc211267102" w:history="1">
+          <w:hyperlink w:anchor="_Toc211437916" w:history="1">
             <w:r>
               <w:rPr>
                 <w:rStyle w:val="Hyperlink"/>
@@ -912,7 +912,7 @@
                 <w:noProof/>
                 <w:webHidden/>
               </w:rPr>
-              <w:instrText xml:space="preserve"> PAGEREF _Toc211267102 \h </w:instrText>
+              <w:instrText xml:space="preserve"> PAGEREF _Toc211437916 \h </w:instrText>
             </w:r>
             <w:r>
               <w:rPr>
@@ -955,7 +955,7 @@
               <w:noProof/>
             </w:rPr>
           </w:pPr>
-          <w:hyperlink w:anchor="_Toc211267103" w:history="1">
+          <w:hyperlink w:anchor="_Toc211437917" w:history="1">
             <w:r>
               <w:rPr>
                 <w:rStyle w:val="Hyperlink"/>
@@ -1000,7 +1000,7 @@
                 <w:noProof/>
                 <w:webHidden/>
               </w:rPr>
-              <w:instrText xml:space="preserve"> PAGEREF _Toc211267103 \h </w:instrText>
+              <w:instrText xml:space="preserve"> PAGEREF _Toc211437917 \h </w:instrText>
             </w:r>
             <w:r>
               <w:rPr>
@@ -1043,7 +1043,7 @@
               <w:noProof/>
             </w:rPr>
           </w:pPr>
-          <w:hyperlink w:anchor="_Toc211267104" w:history="1">
+          <w:hyperlink w:anchor="_Toc211437918" w:history="1">
             <w:r>
               <w:rPr>
                 <w:rStyle w:val="Hyperlink"/>
@@ -1088,7 +1088,7 @@
                 <w:noProof/>
                 <w:webHidden/>
               </w:rPr>
-              <w:instrText xml:space="preserve"> PAGEREF _Toc211267104 \h </w:instrText>
+              <w:instrText xml:space="preserve"> PAGEREF _Toc211437918 \h </w:instrText>
             </w:r>
             <w:r>
               <w:rPr>
@@ -1131,7 +1131,7 @@
               <w:noProof/>
             </w:rPr>
           </w:pPr>
-          <w:hyperlink w:anchor="_Toc211267105" w:history="1">
+          <w:hyperlink w:anchor="_Toc211437919" w:history="1">
             <w:r>
               <w:rPr>
                 <w:rStyle w:val="Hyperlink"/>
@@ -1176,7 +1176,7 @@
                 <w:noProof/>
                 <w:webHidden/>
               </w:rPr>
-              <w:instrText xml:space="preserve"> PAGEREF _Toc211267105 \h </w:instrText>
+              <w:instrText xml:space="preserve"> PAGEREF _Toc211437919 \h </w:instrText>
             </w:r>
             <w:r>
               <w:rPr>
@@ -1219,7 +1219,7 @@
               <w:noProof/>
             </w:rPr>
           </w:pPr>
-          <w:hyperlink w:anchor="_Toc211267106" w:history="1">
+          <w:hyperlink w:anchor="_Toc211437920" w:history="1">
             <w:r>
               <w:rPr>
                 <w:rStyle w:val="Hyperlink"/>
@@ -1264,7 +1264,7 @@
                 <w:noProof/>
                 <w:webHidden/>
               </w:rPr>
-              <w:instrText xml:space="preserve"> PAGEREF _Toc211267106 \h </w:instrText>
+              <w:instrText xml:space="preserve"> PAGEREF _Toc211437920 \h </w:instrText>
             </w:r>
             <w:r>
               <w:rPr>
@@ -1307,7 +1307,7 @@
               <w:noProof/>
             </w:rPr>
           </w:pPr>
-          <w:hyperlink w:anchor="_Toc211267107" w:history="1">
+          <w:hyperlink w:anchor="_Toc211437921" w:history="1">
             <w:r>
               <w:rPr>
                 <w:rStyle w:val="Hyperlink"/>
@@ -1352,7 +1352,7 @@
                 <w:noProof/>
                 <w:webHidden/>
               </w:rPr>
-              <w:instrText xml:space="preserve"> PAGEREF _Toc211267107 \h </w:instrText>
+              <w:instrText xml:space="preserve"> PAGEREF _Toc211437921 \h </w:instrText>
             </w:r>
             <w:r>
               <w:rPr>
@@ -1395,7 +1395,7 @@
               <w:noProof/>
             </w:rPr>
           </w:pPr>
-          <w:hyperlink w:anchor="_Toc211267108" w:history="1">
+          <w:hyperlink w:anchor="_Toc211437922" w:history="1">
             <w:r>
               <w:rPr>
                 <w:rStyle w:val="Hyperlink"/>
@@ -1440,7 +1440,7 @@
                 <w:noProof/>
                 <w:webHidden/>
               </w:rPr>
-              <w:instrText xml:space="preserve"> PAGEREF _Toc211267108 \h </w:instrText>
+              <w:instrText xml:space="preserve"> PAGEREF _Toc211437922 \h </w:instrText>
             </w:r>
             <w:r>
               <w:rPr>
@@ -1483,7 +1483,7 @@
               <w:noProof/>
             </w:rPr>
           </w:pPr>
-          <w:hyperlink w:anchor="_Toc211267109" w:history="1">
+          <w:hyperlink w:anchor="_Toc211437923" w:history="1">
             <w:r>
               <w:rPr>
                 <w:rStyle w:val="Hyperlink"/>
@@ -1528,7 +1528,7 @@
                 <w:noProof/>
                 <w:webHidden/>
               </w:rPr>
-              <w:instrText xml:space="preserve"> PAGEREF _Toc211267109 \h </w:instrText>
+              <w:instrText xml:space="preserve"> PAGEREF _Toc211437923 \h </w:instrText>
             </w:r>
             <w:r>
               <w:rPr>
@@ -1571,7 +1571,7 @@
               <w:noProof/>
             </w:rPr>
           </w:pPr>
-          <w:hyperlink w:anchor="_Toc211267110" w:history="1">
+          <w:hyperlink w:anchor="_Toc211437924" w:history="1">
             <w:r>
               <w:rPr>
                 <w:rStyle w:val="Hyperlink"/>
@@ -1616,7 +1616,7 @@
                 <w:noProof/>
                 <w:webHidden/>
               </w:rPr>
-              <w:instrText xml:space="preserve"> PAGEREF _Toc211267110 \h </w:instrText>
+              <w:instrText xml:space="preserve"> PAGEREF _Toc211437924 \h </w:instrText>
             </w:r>
             <w:r>
               <w:rPr>
@@ -1659,7 +1659,7 @@
               <w:noProof/>
             </w:rPr>
           </w:pPr>
-          <w:hyperlink w:anchor="_Toc211267111" w:history="1">
+          <w:hyperlink w:anchor="_Toc211437925" w:history="1">
             <w:r>
               <w:rPr>
                 <w:rStyle w:val="Hyperlink"/>
@@ -1704,7 +1704,7 @@
                 <w:noProof/>
                 <w:webHidden/>
               </w:rPr>
-              <w:instrText xml:space="preserve"> PAGEREF _Toc211267111 \h </w:instrText>
+              <w:instrText xml:space="preserve"> PAGEREF _Toc211437925 \h </w:instrText>
             </w:r>
             <w:r>
               <w:rPr>
@@ -1747,7 +1747,7 @@
               <w:noProof/>
             </w:rPr>
           </w:pPr>
-          <w:hyperlink w:anchor="_Toc211267112" w:history="1">
+          <w:hyperlink w:anchor="_Toc211437926" w:history="1">
             <w:r>
               <w:rPr>
                 <w:rStyle w:val="Hyperlink"/>
@@ -1792,7 +1792,7 @@
                 <w:noProof/>
                 <w:webHidden/>
               </w:rPr>
-              <w:instrText xml:space="preserve"> PAGEREF _Toc211267112 \h </w:instrText>
+              <w:instrText xml:space="preserve"> PAGEREF _Toc211437926 \h </w:instrText>
             </w:r>
             <w:r>
               <w:rPr>
@@ -1835,7 +1835,7 @@
               <w:noProof/>
             </w:rPr>
           </w:pPr>
-          <w:hyperlink w:anchor="_Toc211267113" w:history="1">
+          <w:hyperlink w:anchor="_Toc211437927" w:history="1">
             <w:r>
               <w:rPr>
                 <w:rStyle w:val="Hyperlink"/>
@@ -1880,7 +1880,7 @@
                 <w:noProof/>
                 <w:webHidden/>
               </w:rPr>
-              <w:instrText xml:space="preserve"> PAGEREF _Toc211267113 \h </w:instrText>
+              <w:instrText xml:space="preserve"> PAGEREF _Toc211437927 \h </w:instrText>
             </w:r>
             <w:r>
               <w:rPr>
@@ -1923,7 +1923,7 @@
               <w:noProof/>
             </w:rPr>
           </w:pPr>
-          <w:hyperlink w:anchor="_Toc211267114" w:history="1">
+          <w:hyperlink w:anchor="_Toc211437928" w:history="1">
             <w:r>
               <w:rPr>
                 <w:rStyle w:val="Hyperlink"/>
@@ -1968,7 +1968,7 @@
                 <w:noProof/>
                 <w:webHidden/>
               </w:rPr>
-              <w:instrText xml:space="preserve"> PAGEREF _Toc211267114 \h </w:instrText>
+              <w:instrText xml:space="preserve"> PAGEREF _Toc211437928 \h </w:instrText>
             </w:r>
             <w:r>
               <w:rPr>
@@ -2011,7 +2011,7 @@
               <w:noProof/>
             </w:rPr>
           </w:pPr>
-          <w:hyperlink w:anchor="_Toc211267115" w:history="1">
+          <w:hyperlink w:anchor="_Toc211437929" w:history="1">
             <w:r>
               <w:rPr>
                 <w:rStyle w:val="Hyperlink"/>
@@ -2056,7 +2056,7 @@
                 <w:noProof/>
                 <w:webHidden/>
               </w:rPr>
-              <w:instrText xml:space="preserve"> PAGEREF _Toc211267115 \h </w:instrText>
+              <w:instrText xml:space="preserve"> PAGEREF _Toc211437929 \h </w:instrText>
             </w:r>
             <w:r>
               <w:rPr>
@@ -2099,7 +2099,7 @@
               <w:noProof/>
             </w:rPr>
           </w:pPr>
-          <w:hyperlink w:anchor="_Toc211267116" w:history="1">
+          <w:hyperlink w:anchor="_Toc211437930" w:history="1">
             <w:r>
               <w:rPr>
                 <w:rStyle w:val="Hyperlink"/>
@@ -2144,7 +2144,7 @@
                 <w:noProof/>
                 <w:webHidden/>
               </w:rPr>
-              <w:instrText xml:space="preserve"> PAGEREF _Toc211267116 \h </w:instrText>
+              <w:instrText xml:space="preserve"> PAGEREF _Toc211437930 \h </w:instrText>
             </w:r>
             <w:r>
               <w:rPr>
@@ -2187,7 +2187,7 @@
               <w:noProof/>
             </w:rPr>
           </w:pPr>
-          <w:hyperlink w:anchor="_Toc211267117" w:history="1">
+          <w:hyperlink w:anchor="_Toc211437931" w:history="1">
             <w:r>
               <w:rPr>
                 <w:rStyle w:val="Hyperlink"/>
@@ -2232,7 +2232,7 @@
                 <w:noProof/>
                 <w:webHidden/>
               </w:rPr>
-              <w:instrText xml:space="preserve"> PAGEREF _Toc211267117 \h </w:instrText>
+              <w:instrText xml:space="preserve"> PAGEREF _Toc211437931 \h </w:instrText>
             </w:r>
             <w:r>
               <w:rPr>
@@ -2275,7 +2275,7 @@
               <w:noProof/>
             </w:rPr>
           </w:pPr>
-          <w:hyperlink w:anchor="_Toc211267118" w:history="1">
+          <w:hyperlink w:anchor="_Toc211437932" w:history="1">
             <w:r>
               <w:rPr>
                 <w:rStyle w:val="Hyperlink"/>
@@ -2320,7 +2320,7 @@
                 <w:noProof/>
                 <w:webHidden/>
               </w:rPr>
-              <w:instrText xml:space="preserve"> PAGEREF _Toc211267118 \h </w:instrText>
+              <w:instrText xml:space="preserve"> PAGEREF _Toc211437932 \h </w:instrText>
             </w:r>
             <w:r>
               <w:rPr>
@@ -2363,7 +2363,7 @@
               <w:noProof/>
             </w:rPr>
           </w:pPr>
-          <w:hyperlink w:anchor="_Toc211267119" w:history="1">
+          <w:hyperlink w:anchor="_Toc211437933" w:history="1">
             <w:r>
               <w:rPr>
                 <w:rStyle w:val="Hyperlink"/>
@@ -2408,7 +2408,7 @@
                 <w:noProof/>
                 <w:webHidden/>
               </w:rPr>
-              <w:instrText xml:space="preserve"> PAGEREF _Toc211267119 \h </w:instrText>
+              <w:instrText xml:space="preserve"> PAGEREF _Toc211437933 \h </w:instrText>
             </w:r>
             <w:r>
               <w:rPr>
@@ -2451,7 +2451,7 @@
               <w:noProof/>
             </w:rPr>
           </w:pPr>
-          <w:hyperlink w:anchor="_Toc211267120" w:history="1">
+          <w:hyperlink w:anchor="_Toc211437934" w:history="1">
             <w:r>
               <w:rPr>
                 <w:rStyle w:val="Hyperlink"/>
@@ -2496,7 +2496,7 @@
                 <w:noProof/>
                 <w:webHidden/>
               </w:rPr>
-              <w:instrText xml:space="preserve"> PAGEREF _Toc211267120 \h </w:instrText>
+              <w:instrText xml:space="preserve"> PAGEREF _Toc211437934 \h </w:instrText>
             </w:r>
             <w:r>
               <w:rPr>
@@ -2539,7 +2539,7 @@
               <w:noProof/>
             </w:rPr>
           </w:pPr>
-          <w:hyperlink w:anchor="_Toc211267121" w:history="1">
+          <w:hyperlink w:anchor="_Toc211437935" w:history="1">
             <w:r>
               <w:rPr>
                 <w:rStyle w:val="Hyperlink"/>
@@ -2584,7 +2584,7 @@
                 <w:noProof/>
                 <w:webHidden/>
               </w:rPr>
-              <w:instrText xml:space="preserve"> PAGEREF _Toc211267121 \h </w:instrText>
+              <w:instrText xml:space="preserve"> PAGEREF _Toc211437935 \h </w:instrText>
             </w:r>
             <w:r>
               <w:rPr>
@@ -2670,7 +2670,7 @@
           <w:bCs/>
         </w:rPr>
       </w:pPr>
-      <w:bookmarkStart w:id="0" w:name="_Toc211267093"/>
+      <w:bookmarkStart w:id="0" w:name="_Toc211437907"/>
       <w:r>
         <w:rPr>
           <w:b/>
@@ -2694,7 +2694,7 @@
           <w:bCs/>
         </w:rPr>
       </w:pPr>
-      <w:bookmarkStart w:id="1" w:name="_Toc211267094"/>
+      <w:bookmarkStart w:id="1" w:name="_Toc211437908"/>
       <w:r>
         <w:rPr>
           <w:b/>
@@ -2717,7 +2717,7 @@
           <w:bCs/>
         </w:rPr>
       </w:pPr>
-      <w:bookmarkStart w:id="2" w:name="_Toc211267095"/>
+      <w:bookmarkStart w:id="2" w:name="_Toc211437909"/>
       <w:r>
         <w:rPr>
           <w:b/>
@@ -2787,7 +2787,7 @@
           <w:bCs/>
         </w:rPr>
       </w:pPr>
-      <w:bookmarkStart w:id="3" w:name="_Toc211267096"/>
+      <w:bookmarkStart w:id="3" w:name="_Toc211437910"/>
       <w:r>
         <w:rPr>
           <w:b/>
@@ -2853,7 +2853,7 @@
           <w:bCs/>
         </w:rPr>
       </w:pPr>
-      <w:bookmarkStart w:id="4" w:name="_Toc211267097"/>
+      <w:bookmarkStart w:id="4" w:name="_Toc211437911"/>
       <w:r>
         <w:rPr>
           <w:b/>
@@ -2954,7 +2954,7 @@
           <w:bCs/>
         </w:rPr>
       </w:pPr>
-      <w:bookmarkStart w:id="5" w:name="_Toc211267098"/>
+      <w:bookmarkStart w:id="5" w:name="_Toc211437912"/>
       <w:r>
         <w:rPr>
           <w:b/>
@@ -3098,7 +3098,7 @@
           <w:bCs/>
         </w:rPr>
       </w:pPr>
-      <w:bookmarkStart w:id="6" w:name="_Toc211267099"/>
+      <w:bookmarkStart w:id="6" w:name="_Toc211437913"/>
       <w:r>
         <w:rPr>
           <w:b/>
@@ -3173,7 +3173,7 @@
           <w:bCs/>
         </w:rPr>
       </w:pPr>
-      <w:bookmarkStart w:id="7" w:name="_Toc211267100"/>
+      <w:bookmarkStart w:id="7" w:name="_Toc211437914"/>
       <w:r>
         <w:rPr>
           <w:b/>
@@ -3220,7 +3220,7 @@
           <w:bCs/>
         </w:rPr>
       </w:pPr>
-      <w:bookmarkStart w:id="8" w:name="_Toc211267101"/>
+      <w:bookmarkStart w:id="8" w:name="_Toc211437915"/>
       <w:r>
         <w:rPr>
           <w:b/>
@@ -3263,7 +3263,7 @@
           <w:bCs/>
         </w:rPr>
       </w:pPr>
-      <w:bookmarkStart w:id="9" w:name="_Toc211267102"/>
+      <w:bookmarkStart w:id="9" w:name="_Toc211437916"/>
       <w:r>
         <w:rPr>
           <w:b/>
@@ -3321,7 +3321,7 @@
           <w:bCs/>
         </w:rPr>
       </w:pPr>
-      <w:bookmarkStart w:id="10" w:name="_Toc211267103"/>
+      <w:bookmarkStart w:id="10" w:name="_Toc211437917"/>
       <w:r>
         <w:rPr>
           <w:b/>
@@ -3368,7 +3368,7 @@
           <w:bCs/>
         </w:rPr>
       </w:pPr>
-      <w:bookmarkStart w:id="11" w:name="_Toc211267104"/>
+      <w:bookmarkStart w:id="11" w:name="_Toc211437918"/>
       <w:r>
         <w:rPr>
           <w:b/>
@@ -3414,7 +3414,7 @@
           <w:bCs/>
         </w:rPr>
       </w:pPr>
-      <w:bookmarkStart w:id="12" w:name="_Toc211267105"/>
+      <w:bookmarkStart w:id="12" w:name="_Toc211437919"/>
       <w:r>
         <w:rPr>
           <w:b/>
@@ -3473,7 +3473,7 @@
           <w:bCs/>
         </w:rPr>
       </w:pPr>
-      <w:bookmarkStart w:id="13" w:name="_Toc211267106"/>
+      <w:bookmarkStart w:id="13" w:name="_Toc211437920"/>
       <w:r>
         <w:rPr>
           <w:b/>
@@ -3520,7 +3520,7 @@
           <w:bCs/>
         </w:rPr>
       </w:pPr>
-      <w:bookmarkStart w:id="14" w:name="_Toc211267107"/>
+      <w:bookmarkStart w:id="14" w:name="_Toc211437921"/>
       <w:r>
         <w:rPr>
           <w:b/>
@@ -3550,7 +3550,7 @@
           <w:bCs/>
         </w:rPr>
       </w:pPr>
-      <w:bookmarkStart w:id="15" w:name="_Toc211267108"/>
+      <w:bookmarkStart w:id="15" w:name="_Toc211437922"/>
       <w:r>
         <w:rPr>
           <w:b/>
@@ -3724,7 +3724,7 @@
           <w:bCs/>
         </w:rPr>
       </w:pPr>
-      <w:bookmarkStart w:id="16" w:name="_Toc211267109"/>
+      <w:bookmarkStart w:id="16" w:name="_Toc211437923"/>
       <w:r>
         <w:rPr>
           <w:b/>
@@ -4418,7 +4418,7 @@
           <w:bCs/>
         </w:rPr>
       </w:pPr>
-      <w:bookmarkStart w:id="17" w:name="_Toc211267110"/>
+      <w:bookmarkStart w:id="17" w:name="_Toc211437924"/>
       <w:r>
         <w:rPr>
           <w:b/>
@@ -5479,7 +5479,7 @@
           <w:bCs/>
         </w:rPr>
       </w:pPr>
-      <w:bookmarkStart w:id="18" w:name="_Toc211267111"/>
+      <w:bookmarkStart w:id="18" w:name="_Toc211437925"/>
       <w:r>
         <w:rPr>
           <w:b/>
@@ -6982,7 +6982,7 @@
           <w:bCs/>
         </w:rPr>
       </w:pPr>
-      <w:bookmarkStart w:id="19" w:name="_Toc211267112"/>
+      <w:bookmarkStart w:id="19" w:name="_Toc211437926"/>
       <w:r>
         <w:rPr>
           <w:b/>
@@ -7005,7 +7005,7 @@
           <w:bCs/>
         </w:rPr>
       </w:pPr>
-      <w:bookmarkStart w:id="20" w:name="_Toc211267113"/>
+      <w:bookmarkStart w:id="20" w:name="_Toc211437927"/>
       <w:r>
         <w:rPr>
           <w:b/>
@@ -7992,7 +7992,7 @@
           <w:bCs/>
         </w:rPr>
       </w:pPr>
-      <w:bookmarkStart w:id="21" w:name="_Toc211267114"/>
+      <w:bookmarkStart w:id="21" w:name="_Toc211437928"/>
       <w:r>
         <w:rPr>
           <w:b/>
@@ -8520,7 +8520,7 @@
           <w:bCs/>
         </w:rPr>
       </w:pPr>
-      <w:bookmarkStart w:id="22" w:name="_Toc211267115"/>
+      <w:bookmarkStart w:id="22" w:name="_Toc211437929"/>
       <w:r>
         <w:rPr>
           <w:b/>
@@ -9019,7 +9019,7 @@
           <w:bCs/>
         </w:rPr>
       </w:pPr>
-      <w:bookmarkStart w:id="23" w:name="_Toc211267116"/>
+      <w:bookmarkStart w:id="23" w:name="_Toc211437930"/>
       <w:r>
         <w:rPr>
           <w:b/>
@@ -9042,7 +9042,7 @@
           <w:bCs/>
         </w:rPr>
       </w:pPr>
-      <w:bookmarkStart w:id="24" w:name="_Toc211267117"/>
+      <w:bookmarkStart w:id="24" w:name="_Toc211437931"/>
       <w:r>
         <w:rPr>
           <w:rFonts w:hint="eastAsia"/>
@@ -9208,7 +9208,7 @@
           <w:bCs/>
         </w:rPr>
       </w:pPr>
-      <w:bookmarkStart w:id="25" w:name="_Toc211267118"/>
+      <w:bookmarkStart w:id="25" w:name="_Toc211437932"/>
       <w:r>
         <w:rPr>
           <w:rFonts w:hint="eastAsia"/>
@@ -9389,7 +9389,7 @@
           <w:bCs/>
         </w:rPr>
       </w:pPr>
-      <w:bookmarkStart w:id="26" w:name="_Toc211267119"/>
+      <w:bookmarkStart w:id="26" w:name="_Toc211437933"/>
       <w:r>
         <w:rPr>
           <w:b/>
@@ -9412,7 +9412,7 @@
           <w:bCs/>
         </w:rPr>
       </w:pPr>
-      <w:bookmarkStart w:id="27" w:name="_Toc211267120"/>
+      <w:bookmarkStart w:id="27" w:name="_Toc211437934"/>
       <w:r>
         <w:rPr>
           <w:b/>
@@ -9565,7 +9565,7 @@
           <w:bCs/>
         </w:rPr>
       </w:pPr>
-      <w:bookmarkStart w:id="28" w:name="_Toc211267121"/>
+      <w:bookmarkStart w:id="28" w:name="_Toc211437935"/>
       <w:r>
         <w:rPr>
           <w:b/>

</xml_diff>

<commit_message>
choir: ignore the result file
</commit_message>
<xml_diff>
--- a/doc/Tìm hiểu về Playwright nâng cao.docx
+++ b/doc/Tìm hiểu về Playwright nâng cao.docx
@@ -5855,241 +5855,25 @@
         </w:numPr>
       </w:pPr>
       <w:r>
+        <w:t xml:space="preserve">Kết thúc bằng chuỗi: </w:t>
+      </w:r>
+      <w:r>
+        <w:t>//*[substring(@attribute, string-length(@attribute) - string-length('end text') +1) = 'end text']</w:t>
+      </w:r>
+    </w:p>
+    <w:p>
+      <w:pPr>
+        <w:pStyle w:val="ListParagraph"/>
+        <w:numPr>
+          <w:ilvl w:val="1"/>
+          <w:numId w:val="4"/>
+        </w:numPr>
+      </w:pPr>
+      <w:r>
         <w:t xml:space="preserve">Index: sử dụng index khi nhiều phần tử khớp với một Xpath, muốn chọn một phần tử cụ thể. Syntax: </w:t>
       </w:r>
       <w:r>
         <w:t>(//tagname[contains(@attribute,'value')])[index]</w:t>
-      </w:r>
-    </w:p>
-    <w:p>
-      <w:pPr>
-        <w:ind w:left="1080"/>
-      </w:pPr>
-      <w:r>
-        <w:t xml:space="preserve">VD: </w:t>
-      </w:r>
-      <w:r>
-        <w:t>(//input[contains(@class,'customPlaceholder')])[2]</w:t>
-      </w:r>
-    </w:p>
-    <w:p>
-      <w:pPr>
-        <w:pStyle w:val="ListParagraph"/>
-        <w:numPr>
-          <w:ilvl w:val="1"/>
-          <w:numId w:val="4"/>
-        </w:numPr>
-      </w:pPr>
-      <w:r>
-        <w:lastRenderedPageBreak/>
-        <w:t>Chained XPath in Selenium</w:t>
-      </w:r>
-      <w:r>
-        <w:t xml:space="preserve">: giúp di chuyển qua các phần tử lồng nhau. Syntax: </w:t>
-      </w:r>
-      <w:r>
-        <w:t>//parentTag[@attribute='value']//childTag[@attribute='value']</w:t>
-      </w:r>
-    </w:p>
-    <w:p>
-      <w:pPr>
-        <w:ind w:left="1080"/>
-      </w:pPr>
-      <w:r>
-        <w:t xml:space="preserve">VD: </w:t>
-      </w:r>
-      <w:r>
-        <w:t>//div[contains(@class,'signUpWithEmail')]//input[@id='email']</w:t>
-      </w:r>
-    </w:p>
-    <w:p>
-      <w:pPr>
-        <w:pStyle w:val="ListParagraph"/>
-        <w:numPr>
-          <w:ilvl w:val="0"/>
-          <w:numId w:val="4"/>
-        </w:numPr>
-      </w:pPr>
-      <w:r>
-        <w:t xml:space="preserve">Xpath axes: </w:t>
-      </w:r>
-      <w:r>
-        <w:t>là các phương thức trong XPath dùng để định vị các phần tử dựa trên mối quan hệ cây DOM giữa phần tử hiện tại và các phần tử khác trong tài liệu XML hoặc HTML. Các axes định nghĩa một hướng cụ thể để duyệt qua các phần tử như tổ tiên, cha mẹ, con, anh chị em, các phần tử trước hoặc sau phần tử hiện tại.</w:t>
-      </w:r>
-      <w:r>
-        <w:t xml:space="preserve"> Cách viết Xpath axes phổ biến:</w:t>
-      </w:r>
-    </w:p>
-    <w:p>
-      <w:pPr>
-        <w:pStyle w:val="ListParagraph"/>
-        <w:numPr>
-          <w:ilvl w:val="1"/>
-          <w:numId w:val="4"/>
-        </w:numPr>
-      </w:pPr>
-      <w:r>
-        <w:t xml:space="preserve">Following: </w:t>
-      </w:r>
-      <w:r>
-        <w:t xml:space="preserve">tìm ra tất cả các phần tử theo sau node hiện tại. Syntax: </w:t>
-      </w:r>
-      <w:r>
-        <w:t>//tagname[@attribute=’value’]//following::tagname</w:t>
-      </w:r>
-    </w:p>
-    <w:p>
-      <w:pPr>
-        <w:ind w:left="1080"/>
-      </w:pPr>
-      <w:r>
-        <w:t>VD:</w:t>
-      </w:r>
-      <w:r>
-        <w:t>//form[contains(@class,'form')]//following::div//input[@id='userpassword']</w:t>
-      </w:r>
-    </w:p>
-    <w:p>
-      <w:pPr>
-        <w:pStyle w:val="ListParagraph"/>
-        <w:numPr>
-          <w:ilvl w:val="1"/>
-          <w:numId w:val="4"/>
-        </w:numPr>
-      </w:pPr>
-      <w:r>
-        <w:t xml:space="preserve">Following-sibling: siblings là những node cùng chung 1 node cha hoặc ở cùng cấp. Do đó, cách này sẽ trả về </w:t>
-      </w:r>
-      <w:r>
-        <w:t xml:space="preserve">các </w:t>
-      </w:r>
-      <w:r>
-        <w:t xml:space="preserve">node phía sau node hiện tại nhưng ở cùng cấp. VD: </w:t>
-      </w:r>
-      <w:r>
-        <w:t>//tagname[@attribute=’value’]//following-sibiling::tagname</w:t>
-      </w:r>
-    </w:p>
-    <w:p>
-      <w:pPr>
-        <w:ind w:left="1080"/>
-      </w:pPr>
-      <w:r>
-        <w:t xml:space="preserve">VD: </w:t>
-      </w:r>
-      <w:r>
-        <w:t>(//div[contains(@class,'custom__border')]//following-sibling::div)[1]</w:t>
-      </w:r>
-    </w:p>
-    <w:p>
-      <w:pPr>
-        <w:pStyle w:val="ListParagraph"/>
-        <w:numPr>
-          <w:ilvl w:val="1"/>
-          <w:numId w:val="4"/>
-        </w:numPr>
-      </w:pPr>
-      <w:r>
-        <w:t xml:space="preserve">Preceding: định vị các phần tử trước node hiện tại bất kể cấp bậc. Syntax: </w:t>
-      </w:r>
-      <w:r>
-        <w:t>//tagname[@attribute=’value’]//preceding::tagnam</w:t>
-      </w:r>
-      <w:r>
-        <w:t>e.</w:t>
-      </w:r>
-    </w:p>
-    <w:p>
-      <w:pPr>
-        <w:ind w:left="1080"/>
-      </w:pPr>
-      <w:r>
-        <w:t xml:space="preserve">VD: </w:t>
-      </w:r>
-      <w:r>
-        <w:t>//button[@data-testid='signup</w:t>
-      </w:r>
-      <w:r>
-        <w:t>-</w:t>
-      </w:r>
-      <w:r>
-        <w:t>button']//preceding::input[@type='password']</w:t>
-      </w:r>
-    </w:p>
-    <w:p>
-      <w:pPr>
-        <w:pStyle w:val="ListParagraph"/>
-        <w:numPr>
-          <w:ilvl w:val="1"/>
-          <w:numId w:val="4"/>
-        </w:numPr>
-      </w:pPr>
-      <w:r>
-        <w:t xml:space="preserve">Preceding-sibling: truy xuất tất cả node ở cùng cấp nhưng trước node hiện tại. Syntax: </w:t>
-      </w:r>
-      <w:r>
-        <w:t>//tagname[@attribute=’value’]//preceding-sibling::tagname</w:t>
-      </w:r>
-    </w:p>
-    <w:p>
-      <w:pPr>
-        <w:ind w:left="1080"/>
-      </w:pPr>
-      <w:r>
-        <w:t xml:space="preserve">VD: </w:t>
-      </w:r>
-      <w:r>
-        <w:t>//div[contains(@class,'custom__border')]//preceding-sibling::div</w:t>
-      </w:r>
-    </w:p>
-    <w:p>
-      <w:pPr>
-        <w:pStyle w:val="ListParagraph"/>
-        <w:numPr>
-          <w:ilvl w:val="1"/>
-          <w:numId w:val="4"/>
-        </w:numPr>
-      </w:pPr>
-      <w:r>
-        <w:t>Child: được sử dụng để định vị các phần tử con của một node cụ thể. Một trường hợp sử dụng phổ biến cho các tiếp cận này là để lặp qua dữ liệu trong table bằng cách di chuyển qua các hàng.</w:t>
-      </w:r>
-      <w:r>
-        <w:t xml:space="preserve"> Syntax: </w:t>
-      </w:r>
-      <w:r>
-        <w:t>//tagname[@attribute=’value’]//child::tagname</w:t>
-      </w:r>
-    </w:p>
-    <w:p>
-      <w:pPr>
-        <w:ind w:left="1080"/>
-      </w:pPr>
-      <w:r>
-        <w:t xml:space="preserve">VD: </w:t>
-      </w:r>
-      <w:r>
-        <w:t>//div[@aria-labelledby='sign_up_with_google_label']//child::span</w:t>
-      </w:r>
-    </w:p>
-    <w:p>
-      <w:pPr>
-        <w:pStyle w:val="ListParagraph"/>
-        <w:numPr>
-          <w:ilvl w:val="1"/>
-          <w:numId w:val="4"/>
-        </w:numPr>
-      </w:pPr>
-      <w:r>
-        <w:t xml:space="preserve">Parent: được sử dụng để chọn node cha của node hiện tại trong XML hoặc HTML document. Syntax: </w:t>
-      </w:r>
-      <w:r>
-        <w:t>//tagname[@attribute=’value’]/</w:t>
-      </w:r>
-      <w:r>
-        <w:t>/</w:t>
-      </w:r>
-      <w:r>
-        <w:t>parent::tagname</w:t>
       </w:r>
     </w:p>
     <w:p>
@@ -6101,6 +5885,237 @@
         <w:t xml:space="preserve">VD: </w:t>
       </w:r>
       <w:r>
+        <w:t>(//input[contains(@class,'customPlaceholder')])[2]</w:t>
+      </w:r>
+    </w:p>
+    <w:p>
+      <w:pPr>
+        <w:pStyle w:val="ListParagraph"/>
+        <w:numPr>
+          <w:ilvl w:val="1"/>
+          <w:numId w:val="4"/>
+        </w:numPr>
+      </w:pPr>
+      <w:r>
+        <w:t>Chained XPath in Selenium</w:t>
+      </w:r>
+      <w:r>
+        <w:t xml:space="preserve">: giúp di chuyển qua các phần tử lồng nhau. Syntax: </w:t>
+      </w:r>
+      <w:r>
+        <w:t>//parentTag[@attribute='value']//childTag[@attribute='value']</w:t>
+      </w:r>
+    </w:p>
+    <w:p>
+      <w:pPr>
+        <w:ind w:left="1080"/>
+      </w:pPr>
+      <w:r>
+        <w:t xml:space="preserve">VD: </w:t>
+      </w:r>
+      <w:r>
+        <w:t>//div[contains(@class,'signUpWithEmail')]//input[@id='email']</w:t>
+      </w:r>
+    </w:p>
+    <w:p>
+      <w:pPr>
+        <w:pStyle w:val="ListParagraph"/>
+        <w:numPr>
+          <w:ilvl w:val="0"/>
+          <w:numId w:val="4"/>
+        </w:numPr>
+      </w:pPr>
+      <w:r>
+        <w:t xml:space="preserve">Xpath axes: </w:t>
+      </w:r>
+      <w:r>
+        <w:t>là các phương thức trong XPath dùng để định vị các phần tử dựa trên mối quan hệ cây DOM giữa phần tử hiện tại và các phần tử khác trong tài liệu XML hoặc HTML. Các axes định nghĩa một hướng cụ thể để duyệt qua các phần tử như tổ tiên, cha mẹ, con, anh chị em, các phần tử trước hoặc sau phần tử hiện tại.</w:t>
+      </w:r>
+      <w:r>
+        <w:t xml:space="preserve"> Cách viết Xpath axes phổ biến:</w:t>
+      </w:r>
+    </w:p>
+    <w:p>
+      <w:pPr>
+        <w:pStyle w:val="ListParagraph"/>
+        <w:numPr>
+          <w:ilvl w:val="1"/>
+          <w:numId w:val="4"/>
+        </w:numPr>
+      </w:pPr>
+      <w:r>
+        <w:t xml:space="preserve">Following: </w:t>
+      </w:r>
+      <w:r>
+        <w:t xml:space="preserve">tìm ra tất cả các phần tử theo sau node hiện tại. Syntax: </w:t>
+      </w:r>
+      <w:r>
+        <w:t>//tagname[@attribute=’value’]//following::tagname</w:t>
+      </w:r>
+    </w:p>
+    <w:p>
+      <w:pPr>
+        <w:ind w:left="1080"/>
+      </w:pPr>
+      <w:r>
+        <w:t>VD:</w:t>
+      </w:r>
+      <w:r>
+        <w:t>//form[contains(@class,'form')]//following::div//input[@id='userpassword']</w:t>
+      </w:r>
+    </w:p>
+    <w:p>
+      <w:pPr>
+        <w:pStyle w:val="ListParagraph"/>
+        <w:numPr>
+          <w:ilvl w:val="1"/>
+          <w:numId w:val="4"/>
+        </w:numPr>
+      </w:pPr>
+      <w:r>
+        <w:t xml:space="preserve">Following-sibling: siblings là những node cùng chung 1 node cha hoặc ở cùng cấp. Do đó, cách này sẽ trả về </w:t>
+      </w:r>
+      <w:r>
+        <w:t xml:space="preserve">các </w:t>
+      </w:r>
+      <w:r>
+        <w:t xml:space="preserve">node phía sau node hiện tại nhưng ở cùng cấp. VD: </w:t>
+      </w:r>
+      <w:r>
+        <w:t>//tagname[@attribute=’value’]//following-sibiling::tagname</w:t>
+      </w:r>
+    </w:p>
+    <w:p>
+      <w:pPr>
+        <w:ind w:left="1080"/>
+      </w:pPr>
+      <w:r>
+        <w:t xml:space="preserve">VD: </w:t>
+      </w:r>
+      <w:r>
+        <w:t>(//div[contains(@class,'custom__border')]//following-sibling::div)[1]</w:t>
+      </w:r>
+    </w:p>
+    <w:p>
+      <w:pPr>
+        <w:pStyle w:val="ListParagraph"/>
+        <w:numPr>
+          <w:ilvl w:val="1"/>
+          <w:numId w:val="4"/>
+        </w:numPr>
+      </w:pPr>
+      <w:r>
+        <w:t xml:space="preserve">Preceding: định vị các phần tử trước node hiện tại bất kể cấp bậc. Syntax: </w:t>
+      </w:r>
+      <w:r>
+        <w:t>//tagname[@attribute=’value’]//preceding::tagnam</w:t>
+      </w:r>
+      <w:r>
+        <w:t>e.</w:t>
+      </w:r>
+    </w:p>
+    <w:p>
+      <w:pPr>
+        <w:ind w:left="1080"/>
+      </w:pPr>
+      <w:r>
+        <w:t xml:space="preserve">VD: </w:t>
+      </w:r>
+      <w:r>
+        <w:t>//button[@data-testid='signup</w:t>
+      </w:r>
+      <w:r>
+        <w:t>-</w:t>
+      </w:r>
+      <w:r>
+        <w:t>button']//preceding::input[@type='password']</w:t>
+      </w:r>
+    </w:p>
+    <w:p>
+      <w:pPr>
+        <w:pStyle w:val="ListParagraph"/>
+        <w:numPr>
+          <w:ilvl w:val="1"/>
+          <w:numId w:val="4"/>
+        </w:numPr>
+      </w:pPr>
+      <w:r>
+        <w:t xml:space="preserve">Preceding-sibling: truy xuất tất cả node ở cùng cấp nhưng trước node hiện tại. Syntax: </w:t>
+      </w:r>
+      <w:r>
+        <w:t>//tagname[@attribute=’value’]//preceding-sibling::tagname</w:t>
+      </w:r>
+    </w:p>
+    <w:p>
+      <w:pPr>
+        <w:ind w:left="1080"/>
+      </w:pPr>
+      <w:r>
+        <w:t xml:space="preserve">VD: </w:t>
+      </w:r>
+      <w:r>
+        <w:t>//div[contains(@class,'custom__border')]//preceding-sibling::div</w:t>
+      </w:r>
+    </w:p>
+    <w:p>
+      <w:pPr>
+        <w:pStyle w:val="ListParagraph"/>
+        <w:numPr>
+          <w:ilvl w:val="1"/>
+          <w:numId w:val="4"/>
+        </w:numPr>
+      </w:pPr>
+      <w:r>
+        <w:t>Child: được sử dụng để định vị các phần tử con của một node cụ thể. Một trường hợp sử dụng phổ biến cho các tiếp cận này là để lặp qua dữ liệu trong table bằng cách di chuyển qua các hàng.</w:t>
+      </w:r>
+      <w:r>
+        <w:t xml:space="preserve"> Syntax: </w:t>
+      </w:r>
+      <w:r>
+        <w:t>//tagname[@attribute=’value’]//child::tagname</w:t>
+      </w:r>
+    </w:p>
+    <w:p>
+      <w:pPr>
+        <w:ind w:left="1080"/>
+      </w:pPr>
+      <w:r>
+        <w:t xml:space="preserve">VD: </w:t>
+      </w:r>
+      <w:r>
+        <w:t>//div[@aria-labelledby='sign_up_with_google_label']//child::span</w:t>
+      </w:r>
+    </w:p>
+    <w:p>
+      <w:pPr>
+        <w:pStyle w:val="ListParagraph"/>
+        <w:numPr>
+          <w:ilvl w:val="1"/>
+          <w:numId w:val="4"/>
+        </w:numPr>
+      </w:pPr>
+      <w:r>
+        <w:lastRenderedPageBreak/>
+        <w:t xml:space="preserve">Parent: được sử dụng để chọn node cha của node hiện tại trong XML hoặc HTML document. Syntax: </w:t>
+      </w:r>
+      <w:r>
+        <w:t>//tagname[@attribute=’value’]/</w:t>
+      </w:r>
+      <w:r>
+        <w:t>/</w:t>
+      </w:r>
+      <w:r>
+        <w:t>parent::tagname</w:t>
+      </w:r>
+    </w:p>
+    <w:p>
+      <w:pPr>
+        <w:ind w:left="1080"/>
+      </w:pPr>
+      <w:r>
+        <w:t xml:space="preserve">VD: </w:t>
+      </w:r>
+      <w:r>
         <w:t>//button[@data-testid='signup-button']//parent::div//preceding-sibling::div//input[@type='password']</w:t>
       </w:r>
     </w:p>
@@ -6282,6 +6297,7 @@
         </w:numPr>
       </w:pPr>
       <w:r>
+        <w:lastRenderedPageBreak/>
         <w:t>Giữ XPath ngắn gọn và dễ đọc: Viết biểu thức ngắn, dễ hiểu và dễ bảo trì. Tránh các đường dẫn quá sâu hoặc phức tạp.</w:t>
       </w:r>
     </w:p>
@@ -6294,7 +6310,6 @@
         </w:numPr>
       </w:pPr>
       <w:r>
-        <w:lastRenderedPageBreak/>
         <w:t>Kiểm tra XPath bằng DevTools của trình duyệt: Dùng các công cụ như XPath tester hoặc Chrome DevTools với lệnh $x("your_xpath") để kiểm tra và xác nhận biểu thức XPath trước khi dùng.</w:t>
       </w:r>
     </w:p>
@@ -6592,6 +6607,7 @@
         </w:numPr>
       </w:pPr>
       <w:r>
+        <w:lastRenderedPageBreak/>
         <w:t xml:space="preserve">Substring: </w:t>
       </w:r>
       <w:r>
@@ -6607,7 +6623,6 @@
         </w:numPr>
       </w:pPr>
       <w:r>
-        <w:lastRenderedPageBreak/>
         <w:t xml:space="preserve">^= bắt đầu với (starts with): </w:t>
       </w:r>
       <w:r>
@@ -7143,11 +7158,11 @@
           </w:tcPr>
           <w:p>
             <w:r>
-              <w:t xml:space="preserve">Khi forbidOnly được bật (true), nếu trong mã nguồn còn test nào sử dụng test.only (có nghĩa là chỉ chạy test đó mà bỏ qua test khác), Playwright sẽ báo </w:t>
+              <w:t xml:space="preserve">Khi forbidOnly được bật (true), nếu trong mã nguồn còn test nào sử </w:t>
             </w:r>
             <w:r>
               <w:lastRenderedPageBreak/>
-              <w:t>lỗi và thoát khi chạy test</w:t>
+              <w:t>dụng test.only (có nghĩa là chỉ chạy test đó mà bỏ qua test khác), Playwright sẽ báo lỗi và thoát khi chạy test</w:t>
             </w:r>
             <w:r>
               <w:t>, giúp tránh việc vô tình chỉ chạy một vài test mà bỏ sót phần lớn các test khác.</w:t>
@@ -11774,7 +11789,6 @@
   <w:style w:type="character" w:default="1" w:styleId="DefaultParagraphFont">
     <w:name w:val="Default Paragraph Font"/>
     <w:uiPriority w:val="1"/>
-    <w:semiHidden/>
     <w:unhideWhenUsed/>
   </w:style>
   <w:style w:type="table" w:default="1" w:styleId="TableNormal">

</xml_diff>